<commit_message>
virtual box user, password samba user, password write
</commit_message>
<xml_diff>
--- a/S006_TipsForDevelopment.docx
+++ b/S006_TipsForDevelopment.docx
@@ -10461,6 +10461,100 @@
           <w:lang w:eastAsia="ko-KR"/>
         </w:rPr>
       </w:pPr>
+      <w:r>
+        <w:rPr>
+          <w:lang w:eastAsia="ko-KR"/>
+        </w:rPr>
+        <w:lastRenderedPageBreak/>
+        <w:t xml:space="preserve">User: </w:t>
+      </w:r>
+      <w:proofErr w:type="spellStart"/>
+      <w:r>
+        <w:rPr>
+          <w:lang w:eastAsia="ko-KR"/>
+        </w:rPr>
+        <w:t>sanggu</w:t>
+      </w:r>
+      <w:proofErr w:type="spellEnd"/>
+    </w:p>
+    <w:p>
+      <w:pPr>
+        <w:rPr>
+          <w:lang w:eastAsia="ko-KR"/>
+        </w:rPr>
+      </w:pPr>
+      <w:r>
+        <w:rPr>
+          <w:lang w:eastAsia="ko-KR"/>
+        </w:rPr>
+        <w:t>Password: kang39</w:t>
+      </w:r>
+    </w:p>
+    <w:p>
+      <w:pPr>
+        <w:rPr>
+          <w:rFonts w:hint="eastAsia"/>
+          <w:lang w:eastAsia="ko-KR"/>
+        </w:rPr>
+      </w:pPr>
+      <w:r>
+        <w:rPr>
+          <w:rFonts w:hint="eastAsia"/>
+          <w:lang w:eastAsia="ko-KR"/>
+        </w:rPr>
+        <w:t>삼바</w:t>
+      </w:r>
+      <w:r>
+        <w:rPr>
+          <w:rFonts w:hint="eastAsia"/>
+          <w:lang w:eastAsia="ko-KR"/>
+        </w:rPr>
+        <w:t xml:space="preserve"> </w:t>
+      </w:r>
+      <w:r>
+        <w:rPr>
+          <w:lang w:eastAsia="ko-KR"/>
+        </w:rPr>
+        <w:t xml:space="preserve">user: </w:t>
+      </w:r>
+      <w:proofErr w:type="spellStart"/>
+      <w:r>
+        <w:rPr>
+          <w:lang w:eastAsia="ko-KR"/>
+        </w:rPr>
+        <w:t>sanggu</w:t>
+      </w:r>
+      <w:proofErr w:type="spellEnd"/>
+      <w:r>
+        <w:rPr>
+          <w:rFonts w:hint="eastAsia"/>
+          <w:lang w:eastAsia="ko-KR"/>
+        </w:rPr>
+        <w:t>,</w:t>
+      </w:r>
+      <w:r>
+        <w:rPr>
+          <w:lang w:eastAsia="ko-KR"/>
+        </w:rPr>
+        <w:t xml:space="preserve"> passwd: kang39</w:t>
+      </w:r>
+      <w:bookmarkStart w:id="13" w:name="_GoBack"/>
+      <w:bookmarkEnd w:id="13"/>
+    </w:p>
+    <w:p>
+      <w:pPr>
+        <w:rPr>
+          <w:rFonts w:hint="eastAsia"/>
+          <w:lang w:eastAsia="ko-KR"/>
+        </w:rPr>
+      </w:pPr>
+    </w:p>
+    <w:p>
+      <w:pPr>
+        <w:rPr>
+          <w:lang w:eastAsia="ko-KR"/>
+        </w:rPr>
+      </w:pPr>
     </w:p>
     <w:p>
       <w:pPr>
@@ -10469,7 +10563,7 @@
           <w:lang w:eastAsia="ko-KR"/>
         </w:rPr>
       </w:pPr>
-      <w:bookmarkStart w:id="13" w:name="_Toc10108364"/>
+      <w:bookmarkStart w:id="14" w:name="_Toc10108364"/>
       <w:r>
         <w:rPr>
           <w:lang w:eastAsia="ko-KR"/>
@@ -10510,7 +10604,7 @@
         </w:rPr>
         <w:t>buntu 14.01)</w:t>
       </w:r>
-      <w:bookmarkEnd w:id="13"/>
+      <w:bookmarkEnd w:id="14"/>
     </w:p>
     <w:p>
       <w:pPr>
@@ -10619,7 +10713,7 @@
           <w:lang w:eastAsia="ko-KR"/>
         </w:rPr>
       </w:pPr>
-      <w:bookmarkStart w:id="14" w:name="_Toc10108365"/>
+      <w:bookmarkStart w:id="15" w:name="_Toc10108365"/>
       <w:r>
         <w:rPr>
           <w:rFonts w:hint="eastAsia"/>
@@ -10669,7 +10763,7 @@
         </w:rPr>
         <w:t>가져오기</w:t>
       </w:r>
-      <w:bookmarkEnd w:id="14"/>
+      <w:bookmarkEnd w:id="15"/>
     </w:p>
     <w:p>
       <w:pPr>
@@ -10678,7 +10772,7 @@
           <w:lang w:eastAsia="ko-KR"/>
         </w:rPr>
       </w:pPr>
-      <w:bookmarkStart w:id="15" w:name="_Toc10108366"/>
+      <w:bookmarkStart w:id="16" w:name="_Toc10108366"/>
       <w:r>
         <w:rPr>
           <w:rFonts w:hint="eastAsia"/>
@@ -10686,7 +10780,7 @@
         </w:rPr>
         <w:t>내보내기</w:t>
       </w:r>
-      <w:bookmarkEnd w:id="15"/>
+      <w:bookmarkEnd w:id="16"/>
     </w:p>
     <w:p>
       <w:pPr>
@@ -10926,6 +11020,7 @@
           <w:rFonts w:hint="eastAsia"/>
           <w:lang w:eastAsia="ko-KR"/>
         </w:rPr>
+        <w:lastRenderedPageBreak/>
         <w:t>이런</w:t>
       </w:r>
       <w:r>
@@ -11280,7 +11375,6 @@
           <w:noProof/>
           <w:lang w:eastAsia="ko-KR"/>
         </w:rPr>
-        <w:lastRenderedPageBreak/>
         <w:drawing>
           <wp:inline distT="0" distB="0" distL="0" distR="0" wp14:anchorId="1E0B5DD0" wp14:editId="5C40028C">
             <wp:extent cx="3560609" cy="1784909"/>
@@ -12456,7 +12550,7 @@
           <w:lang w:eastAsia="ko-KR"/>
         </w:rPr>
       </w:pPr>
-      <w:bookmarkStart w:id="16" w:name="_Toc10108367"/>
+      <w:bookmarkStart w:id="17" w:name="_Toc10108367"/>
       <w:r>
         <w:rPr>
           <w:rFonts w:hint="eastAsia"/>
@@ -12471,7 +12565,7 @@
         </w:rPr>
         <w:t>etwork Setup</w:t>
       </w:r>
-      <w:bookmarkEnd w:id="16"/>
+      <w:bookmarkEnd w:id="17"/>
     </w:p>
     <w:p>
       <w:pPr>
@@ -12480,7 +12574,7 @@
           <w:lang w:eastAsia="ko-KR"/>
         </w:rPr>
       </w:pPr>
-      <w:bookmarkStart w:id="17" w:name="_Toc10108368"/>
+      <w:bookmarkStart w:id="18" w:name="_Toc10108368"/>
       <w:r>
         <w:rPr>
           <w:lang w:eastAsia="ko-KR"/>
@@ -12494,7 +12588,7 @@
         </w:rPr>
         <w:t>확인</w:t>
       </w:r>
-      <w:bookmarkEnd w:id="17"/>
+      <w:bookmarkEnd w:id="18"/>
     </w:p>
     <w:p>
       <w:pPr>
@@ -12856,7 +12950,7 @@
           <w:lang w:eastAsia="ko-KR"/>
         </w:rPr>
       </w:pPr>
-      <w:bookmarkStart w:id="18" w:name="_Toc10108369"/>
+      <w:bookmarkStart w:id="19" w:name="_Toc10108369"/>
       <w:r>
         <w:rPr>
           <w:rFonts w:hint="eastAsia"/>
@@ -12893,7 +12987,7 @@
         </w:rPr>
         <w:t>특징</w:t>
       </w:r>
-      <w:bookmarkEnd w:id="18"/>
+      <w:bookmarkEnd w:id="19"/>
     </w:p>
     <w:p>
       <w:pPr>
@@ -19260,7 +19354,7 @@
           <w:lang w:eastAsia="ko-KR"/>
         </w:rPr>
       </w:pPr>
-      <w:bookmarkStart w:id="19" w:name="_Toc10108370"/>
+      <w:bookmarkStart w:id="20" w:name="_Toc10108370"/>
       <w:r>
         <w:rPr>
           <w:rFonts w:hint="eastAsia"/>
@@ -19323,7 +19417,7 @@
         </w:rPr>
         <w:t>Ethernet Card</w:t>
       </w:r>
-      <w:bookmarkEnd w:id="19"/>
+      <w:bookmarkEnd w:id="20"/>
     </w:p>
     <w:p>
       <w:pPr>
@@ -19532,7 +19626,7 @@
           <w:lang w:eastAsia="ko-KR"/>
         </w:rPr>
       </w:pPr>
-      <w:bookmarkStart w:id="20" w:name="_Toc10108371"/>
+      <w:bookmarkStart w:id="21" w:name="_Toc10108371"/>
       <w:r>
         <w:rPr>
           <w:rFonts w:hint="eastAsia"/>
@@ -19546,7 +19640,7 @@
         </w:rPr>
         <w:t>erial Port Setup</w:t>
       </w:r>
-      <w:bookmarkEnd w:id="20"/>
+      <w:bookmarkEnd w:id="21"/>
     </w:p>
     <w:p>
       <w:pPr>
@@ -19555,14 +19649,14 @@
           <w:lang w:eastAsia="ko-KR"/>
         </w:rPr>
       </w:pPr>
-      <w:bookmarkStart w:id="21" w:name="_Toc10108372"/>
+      <w:bookmarkStart w:id="22" w:name="_Toc10108372"/>
       <w:r>
         <w:rPr>
           <w:lang w:eastAsia="ko-KR"/>
         </w:rPr>
         <w:t>Window serial port setup check</w:t>
       </w:r>
-      <w:bookmarkEnd w:id="21"/>
+      <w:bookmarkEnd w:id="22"/>
     </w:p>
     <w:p>
       <w:pPr>
@@ -20152,7 +20246,7 @@
           <w:lang w:eastAsia="ko-KR"/>
         </w:rPr>
       </w:pPr>
-      <w:bookmarkStart w:id="22" w:name="_Toc10108373"/>
+      <w:bookmarkStart w:id="23" w:name="_Toc10108373"/>
       <w:r>
         <w:rPr>
           <w:rFonts w:hint="eastAsia"/>
@@ -20166,7 +20260,7 @@
         </w:rPr>
         <w:t>irtualBox Serial Port Setup</w:t>
       </w:r>
-      <w:bookmarkEnd w:id="22"/>
+      <w:bookmarkEnd w:id="23"/>
     </w:p>
     <w:p>
       <w:pPr>
@@ -20349,7 +20443,7 @@
           <w:lang w:eastAsia="ko-KR"/>
         </w:rPr>
       </w:pPr>
-      <w:bookmarkStart w:id="23" w:name="_Toc10108374"/>
+      <w:bookmarkStart w:id="24" w:name="_Toc10108374"/>
       <w:r>
         <w:rPr>
           <w:rFonts w:hint="eastAsia"/>
@@ -20382,7 +20476,7 @@
         </w:rPr>
         <w:t>sing minicom</w:t>
       </w:r>
-      <w:bookmarkEnd w:id="23"/>
+      <w:bookmarkEnd w:id="24"/>
     </w:p>
     <w:p>
       <w:pPr>
@@ -24120,7 +24214,7 @@
           <w:lang w:eastAsia="ko-KR"/>
         </w:rPr>
       </w:pPr>
-      <w:bookmarkStart w:id="24" w:name="_Toc10108375"/>
+      <w:bookmarkStart w:id="25" w:name="_Toc10108375"/>
       <w:r>
         <w:rPr>
           <w:rFonts w:hint="eastAsia"/>
@@ -24161,7 +24255,7 @@
         </w:rPr>
         <w:t>)</w:t>
       </w:r>
-      <w:bookmarkEnd w:id="24"/>
+      <w:bookmarkEnd w:id="25"/>
     </w:p>
     <w:p>
       <w:pPr>
@@ -24531,7 +24625,7 @@
           <w:lang w:eastAsia="ko-KR"/>
         </w:rPr>
       </w:pPr>
-      <w:bookmarkStart w:id="25" w:name="_Toc10108376"/>
+      <w:bookmarkStart w:id="26" w:name="_Toc10108376"/>
       <w:r>
         <w:rPr>
           <w:rFonts w:hint="eastAsia"/>
@@ -24559,7 +24653,7 @@
         </w:rPr>
         <w:t>추가하기</w:t>
       </w:r>
-      <w:bookmarkEnd w:id="25"/>
+      <w:bookmarkEnd w:id="26"/>
     </w:p>
     <w:p>
       <w:pPr>
@@ -27361,8 +27455,6 @@
           <w:lang w:eastAsia="ko-KR"/>
         </w:rPr>
       </w:pPr>
-      <w:bookmarkStart w:id="26" w:name="_GoBack"/>
-      <w:bookmarkEnd w:id="26"/>
     </w:p>
     <w:p>
       <w:pPr>
@@ -27976,14 +28068,27 @@
             </w:rPr>
             <w:t xml:space="preserve"> of </w:t>
           </w:r>
-          <w:fldSimple w:instr=" NUMPAGES  \* Arabic  \* MERGEFORMAT ">
-            <w:r>
-              <w:rPr>
-                <w:noProof/>
-              </w:rPr>
-              <w:t>6</w:t>
-            </w:r>
-          </w:fldSimple>
+          <w:r>
+            <w:fldChar w:fldCharType="begin"/>
+          </w:r>
+          <w:r>
+            <w:instrText xml:space="preserve"> NUMPAGES  \* Arabic  \* MERGEFORMAT </w:instrText>
+          </w:r>
+          <w:r>
+            <w:fldChar w:fldCharType="separate"/>
+          </w:r>
+          <w:r>
+            <w:rPr>
+              <w:noProof/>
+            </w:rPr>
+            <w:t>6</w:t>
+          </w:r>
+          <w:r>
+            <w:rPr>
+              <w:noProof/>
+            </w:rPr>
+            <w:fldChar w:fldCharType="end"/>
+          </w:r>
         </w:p>
       </w:tc>
     </w:tr>
@@ -29458,39 +29563,12 @@
   </w:num>
   <w:num w:numId="9">
     <w:abstractNumId w:val="6"/>
-    <w:lvlOverride w:ilvl="0"/>
-    <w:lvlOverride w:ilvl="1"/>
-    <w:lvlOverride w:ilvl="2"/>
-    <w:lvlOverride w:ilvl="3"/>
-    <w:lvlOverride w:ilvl="4"/>
-    <w:lvlOverride w:ilvl="5"/>
-    <w:lvlOverride w:ilvl="6"/>
-    <w:lvlOverride w:ilvl="7"/>
-    <w:lvlOverride w:ilvl="8"/>
   </w:num>
   <w:num w:numId="10">
     <w:abstractNumId w:val="7"/>
-    <w:lvlOverride w:ilvl="0"/>
-    <w:lvlOverride w:ilvl="1"/>
-    <w:lvlOverride w:ilvl="2"/>
-    <w:lvlOverride w:ilvl="3"/>
-    <w:lvlOverride w:ilvl="4"/>
-    <w:lvlOverride w:ilvl="5"/>
-    <w:lvlOverride w:ilvl="6"/>
-    <w:lvlOverride w:ilvl="7"/>
-    <w:lvlOverride w:ilvl="8"/>
   </w:num>
   <w:num w:numId="11">
     <w:abstractNumId w:val="2"/>
-    <w:lvlOverride w:ilvl="0"/>
-    <w:lvlOverride w:ilvl="1"/>
-    <w:lvlOverride w:ilvl="2"/>
-    <w:lvlOverride w:ilvl="3"/>
-    <w:lvlOverride w:ilvl="4"/>
-    <w:lvlOverride w:ilvl="5"/>
-    <w:lvlOverride w:ilvl="6"/>
-    <w:lvlOverride w:ilvl="7"/>
-    <w:lvlOverride w:ilvl="8"/>
   </w:num>
   <w:num w:numId="12">
     <w:abstractNumId w:val="3"/>
@@ -31371,6 +31449,7 @@
     <w:rsid w:val="007803E4"/>
     <w:rsid w:val="00793E33"/>
     <w:rsid w:val="007A357A"/>
+    <w:rsid w:val="007B6865"/>
     <w:rsid w:val="007D59F8"/>
     <w:rsid w:val="00800F53"/>
     <w:rsid w:val="0082051B"/>
@@ -32227,6 +32306,15 @@
 </file>
 
 <file path=customXml/item1.xml><?xml version="1.0" encoding="utf-8"?>
+<?mso-contentType ?>
+<FormTemplates xmlns="http://schemas.microsoft.com/sharepoint/v3/contenttype/forms">
+  <Display>DocumentLibraryForm</Display>
+  <Edit>DocumentLibraryForm</Edit>
+  <New>DocumentLibraryForm</New>
+</FormTemplates>
+</file>
+
+<file path=customXml/item2.xml><?xml version="1.0" encoding="utf-8"?>
 <ct:contentTypeSchema xmlns:ct="http://schemas.microsoft.com/office/2006/metadata/contentType" xmlns:ma="http://schemas.microsoft.com/office/2006/metadata/properties/metaAttributes" ct:_="" ma:_="" ma:contentTypeName="Document" ma:contentTypeID="0x010100912960106A3E4F47BFB96C9FCD053E8D" ma:contentTypeVersion="5" ma:contentTypeDescription="Create a new document." ma:contentTypeScope="" ma:versionID="2de3f926a3c0f17089feb522e9b09ab1">
   <xsd:schema xmlns:xsd="http://www.w3.org/2001/XMLSchema" xmlns:p="http://schemas.microsoft.com/office/2006/metadata/properties" xmlns:ns2="2ec1ac2a-4cb5-40a4-b122-7712fb276773" targetNamespace="http://schemas.microsoft.com/office/2006/metadata/properties" ma:root="true" ma:fieldsID="e1f24f6a315dc27bce075d22310a17a5" ns2:_="">
     <xsd:import namespace="2ec1ac2a-4cb5-40a4-b122-7712fb276773"/>
@@ -32307,15 +32395,6 @@
 </ct:contentTypeSchema>
 </file>
 
-<file path=customXml/item2.xml><?xml version="1.0" encoding="utf-8"?>
-<?mso-contentType ?>
-<FormTemplates xmlns="http://schemas.microsoft.com/sharepoint/v3/contenttype/forms">
-  <Display>DocumentLibraryForm</Display>
-  <Edit>DocumentLibraryForm</Edit>
-  <New>DocumentLibraryForm</New>
-</FormTemplates>
-</file>
-
 <file path=customXml/item3.xml><?xml version="1.0" encoding="utf-8"?>
 <p:properties xmlns:p="http://schemas.microsoft.com/office/2006/metadata/properties" xmlns:xsi="http://www.w3.org/2001/XMLSchema-instance">
   <documentManagement>
@@ -32330,6 +32409,14 @@
 </file>
 
 <file path=customXml/itemProps1.xml><?xml version="1.0" encoding="utf-8"?>
+<ds:datastoreItem xmlns:ds="http://schemas.openxmlformats.org/officeDocument/2006/customXml" ds:itemID="{7D4FE01D-1055-48A2-B526-C8AAEA4E33FB}">
+  <ds:schemaRefs>
+    <ds:schemaRef ds:uri="http://schemas.microsoft.com/sharepoint/v3/contenttype/forms"/>
+  </ds:schemaRefs>
+</ds:datastoreItem>
+</file>
+
+<file path=customXml/itemProps2.xml><?xml version="1.0" encoding="utf-8"?>
 <ds:datastoreItem xmlns:ds="http://schemas.openxmlformats.org/officeDocument/2006/customXml" ds:itemID="{413738C2-4739-401D-BFAC-3D8C20A1C92A}">
   <ds:schemaRefs>
     <ds:schemaRef ds:uri="http://schemas.microsoft.com/office/2006/metadata/contentType"/>
@@ -32346,14 +32433,6 @@
 </ds:datastoreItem>
 </file>
 
-<file path=customXml/itemProps2.xml><?xml version="1.0" encoding="utf-8"?>
-<ds:datastoreItem xmlns:ds="http://schemas.openxmlformats.org/officeDocument/2006/customXml" ds:itemID="{7D4FE01D-1055-48A2-B526-C8AAEA4E33FB}">
-  <ds:schemaRefs>
-    <ds:schemaRef ds:uri="http://schemas.microsoft.com/sharepoint/v3/contenttype/forms"/>
-  </ds:schemaRefs>
-</ds:datastoreItem>
-</file>
-
 <file path=customXml/itemProps3.xml><?xml version="1.0" encoding="utf-8"?>
 <ds:datastoreItem xmlns:ds="http://schemas.openxmlformats.org/officeDocument/2006/customXml" ds:itemID="{22EF12C5-4EE5-401D-AF32-34459B235CB4}">
   <ds:schemaRefs>
@@ -32364,7 +32443,7 @@
 </file>
 
 <file path=customXml/itemProps4.xml><?xml version="1.0" encoding="utf-8"?>
-<ds:datastoreItem xmlns:ds="http://schemas.openxmlformats.org/officeDocument/2006/customXml" ds:itemID="{34FADD36-51EA-4A96-A20C-0E7270FD5F8D}">
+<ds:datastoreItem xmlns:ds="http://schemas.openxmlformats.org/officeDocument/2006/customXml" ds:itemID="{AF2CC371-0F03-4DFE-A407-20574466F764}">
   <ds:schemaRefs>
     <ds:schemaRef ds:uri="http://schemas.openxmlformats.org/officeDocument/2006/bibliography"/>
   </ds:schemaRefs>

</xml_diff>

<commit_message>
Add TipsForCA4GDevejopment.docx and update
</commit_message>
<xml_diff>
--- a/S006_TipsForDevelopment.docx
+++ b/S006_TipsForDevelopment.docx
@@ -179,7 +179,6 @@
               <w:calendar w:val="gregorian"/>
             </w:date>
           </w:sdtPr>
-          <w:sdtEndPr/>
           <w:sdtContent>
             <w:tc>
               <w:tcPr>
@@ -10493,7 +10492,6 @@
     <w:p>
       <w:pPr>
         <w:rPr>
-          <w:rFonts w:hint="eastAsia"/>
           <w:lang w:eastAsia="ko-KR"/>
         </w:rPr>
       </w:pPr>
@@ -10538,23 +10536,170 @@
         </w:rPr>
         <w:t xml:space="preserve"> passwd: kang39</w:t>
       </w:r>
-      <w:bookmarkStart w:id="13" w:name="_GoBack"/>
+    </w:p>
+    <w:p>
+      <w:pPr>
+        <w:rPr>
+          <w:lang w:eastAsia="ko-KR"/>
+        </w:rPr>
+      </w:pPr>
+    </w:p>
+    <w:p>
+      <w:pPr>
+        <w:rPr>
+          <w:lang w:eastAsia="ko-KR"/>
+        </w:rPr>
+      </w:pPr>
+    </w:p>
+    <w:p>
+      <w:pPr>
+        <w:pStyle w:val="2"/>
+        <w:rPr>
+          <w:lang w:eastAsia="ko-KR"/>
+        </w:rPr>
+      </w:pPr>
+      <w:bookmarkStart w:id="13" w:name="_Toc10108364"/>
+      <w:r>
+        <w:rPr>
+          <w:lang w:eastAsia="ko-KR"/>
+        </w:rPr>
+        <w:t xml:space="preserve">Development </w:t>
+      </w:r>
+      <w:proofErr w:type="gramStart"/>
+      <w:r>
+        <w:rPr>
+          <w:rFonts w:hint="eastAsia"/>
+          <w:lang w:eastAsia="ko-KR"/>
+        </w:rPr>
+        <w:t>E</w:t>
+      </w:r>
+      <w:r>
+        <w:rPr>
+          <w:lang w:eastAsia="ko-KR"/>
+        </w:rPr>
+        <w:t>nvironment</w:t>
+      </w:r>
+      <w:r>
+        <w:rPr>
+          <w:lang w:eastAsia="ko-KR"/>
+        </w:rPr>
+        <w:t>(</w:t>
+      </w:r>
+      <w:proofErr w:type="gramEnd"/>
+      <w:r>
+        <w:rPr>
+          <w:rFonts w:hint="eastAsia"/>
+          <w:lang w:eastAsia="ko-KR"/>
+        </w:rPr>
+        <w:t>U</w:t>
+      </w:r>
+      <w:r>
+        <w:rPr>
+          <w:lang w:eastAsia="ko-KR"/>
+        </w:rPr>
+        <w:t>buntu 14.01)</w:t>
+      </w:r>
       <w:bookmarkEnd w:id="13"/>
     </w:p>
     <w:p>
       <w:pPr>
         <w:rPr>
-          <w:rFonts w:hint="eastAsia"/>
-          <w:lang w:eastAsia="ko-KR"/>
-        </w:rPr>
-      </w:pPr>
-    </w:p>
-    <w:p>
-      <w:pPr>
-        <w:rPr>
-          <w:lang w:eastAsia="ko-KR"/>
-        </w:rPr>
-      </w:pPr>
+          <w:lang w:eastAsia="ko-KR"/>
+        </w:rPr>
+      </w:pPr>
+      <w:r>
+        <w:rPr>
+          <w:lang w:eastAsia="ko-KR"/>
+        </w:rPr>
+        <w:t xml:space="preserve">id: </w:t>
+      </w:r>
+      <w:proofErr w:type="spellStart"/>
+      <w:r>
+        <w:rPr>
+          <w:lang w:eastAsia="ko-KR"/>
+        </w:rPr>
+        <w:t>jdsu</w:t>
+      </w:r>
+      <w:proofErr w:type="spellEnd"/>
+    </w:p>
+    <w:p>
+      <w:pPr>
+        <w:rPr>
+          <w:lang w:eastAsia="ko-KR"/>
+        </w:rPr>
+      </w:pPr>
+      <w:r>
+        <w:rPr>
+          <w:lang w:eastAsia="ko-KR"/>
+        </w:rPr>
+        <w:t xml:space="preserve">pw: </w:t>
+      </w:r>
+      <w:r>
+        <w:rPr>
+          <w:rFonts w:hint="eastAsia"/>
+          <w:lang w:eastAsia="ko-KR"/>
+        </w:rPr>
+        <w:t>g</w:t>
+      </w:r>
+      <w:r>
+        <w:rPr>
+          <w:lang w:eastAsia="ko-KR"/>
+        </w:rPr>
+        <w:t>enc0mm</w:t>
+      </w:r>
+    </w:p>
+    <w:p>
+      <w:pPr>
+        <w:rPr>
+          <w:lang w:eastAsia="ko-KR"/>
+        </w:rPr>
+      </w:pPr>
+      <w:r>
+        <w:rPr>
+          <w:rFonts w:hint="eastAsia"/>
+          <w:lang w:eastAsia="ko-KR"/>
+        </w:rPr>
+        <w:t>각종</w:t>
+      </w:r>
+      <w:r>
+        <w:rPr>
+          <w:rFonts w:hint="eastAsia"/>
+          <w:lang w:eastAsia="ko-KR"/>
+        </w:rPr>
+        <w:t xml:space="preserve"> </w:t>
+      </w:r>
+      <w:r>
+        <w:rPr>
+          <w:lang w:eastAsia="ko-KR"/>
+        </w:rPr>
+        <w:t xml:space="preserve">backup file </w:t>
+      </w:r>
+      <w:r>
+        <w:rPr>
+          <w:rFonts w:hint="eastAsia"/>
+          <w:lang w:eastAsia="ko-KR"/>
+        </w:rPr>
+        <w:t>위치</w:t>
+      </w:r>
+      <w:r>
+        <w:rPr>
+          <w:rFonts w:hint="eastAsia"/>
+          <w:lang w:eastAsia="ko-KR"/>
+        </w:rPr>
+        <w:t>:</w:t>
+      </w:r>
+      <w:r>
+        <w:rPr>
+          <w:lang w:eastAsia="ko-KR"/>
+        </w:rPr>
+        <w:t xml:space="preserve"> </w:t>
+      </w:r>
+      <w:r>
+        <w:rPr>
+          <w:lang w:eastAsia="ko-KR"/>
+        </w:rPr>
+        <w:t>C:\works\VMTemp\ubuntu14</w:t>
+      </w:r>
     </w:p>
     <w:p>
       <w:pPr>
@@ -10563,185 +10708,66 @@
           <w:lang w:eastAsia="ko-KR"/>
         </w:rPr>
       </w:pPr>
-      <w:bookmarkStart w:id="14" w:name="_Toc10108364"/>
-      <w:r>
-        <w:rPr>
-          <w:lang w:eastAsia="ko-KR"/>
-        </w:rPr>
-        <w:t xml:space="preserve">Development </w:t>
-      </w:r>
-      <w:proofErr w:type="gramStart"/>
-      <w:r>
-        <w:rPr>
-          <w:rFonts w:hint="eastAsia"/>
-          <w:lang w:eastAsia="ko-KR"/>
-        </w:rPr>
-        <w:t>E</w:t>
-      </w:r>
-      <w:r>
-        <w:rPr>
-          <w:lang w:eastAsia="ko-KR"/>
-        </w:rPr>
-        <w:t>nvironment</w:t>
-      </w:r>
-      <w:r>
-        <w:rPr>
-          <w:lang w:eastAsia="ko-KR"/>
-        </w:rPr>
-        <w:t>(</w:t>
-      </w:r>
-      <w:proofErr w:type="gramEnd"/>
-      <w:r>
-        <w:rPr>
-          <w:rFonts w:hint="eastAsia"/>
-          <w:lang w:eastAsia="ko-KR"/>
-        </w:rPr>
-        <w:t>U</w:t>
-      </w:r>
-      <w:r>
-        <w:rPr>
-          <w:lang w:eastAsia="ko-KR"/>
-        </w:rPr>
-        <w:t>buntu 14.01)</w:t>
+      <w:bookmarkStart w:id="14" w:name="_Toc10108365"/>
+      <w:r>
+        <w:rPr>
+          <w:rFonts w:hint="eastAsia"/>
+          <w:lang w:eastAsia="ko-KR"/>
+        </w:rPr>
+        <w:t>가상</w:t>
+      </w:r>
+      <w:r>
+        <w:rPr>
+          <w:rFonts w:hint="eastAsia"/>
+          <w:lang w:eastAsia="ko-KR"/>
+        </w:rPr>
+        <w:t xml:space="preserve"> </w:t>
+      </w:r>
+      <w:r>
+        <w:rPr>
+          <w:rFonts w:hint="eastAsia"/>
+          <w:lang w:eastAsia="ko-KR"/>
+        </w:rPr>
+        <w:t>시스템</w:t>
+      </w:r>
+      <w:r>
+        <w:rPr>
+          <w:rFonts w:hint="eastAsia"/>
+          <w:lang w:eastAsia="ko-KR"/>
+        </w:rPr>
+        <w:t xml:space="preserve"> </w:t>
+      </w:r>
+      <w:r>
+        <w:rPr>
+          <w:rFonts w:hint="eastAsia"/>
+          <w:lang w:eastAsia="ko-KR"/>
+        </w:rPr>
+        <w:t>내보내기</w:t>
+      </w:r>
+      <w:r>
+        <w:rPr>
+          <w:rFonts w:hint="eastAsia"/>
+          <w:lang w:eastAsia="ko-KR"/>
+        </w:rPr>
+        <w:t>/</w:t>
+      </w:r>
+      <w:r>
+        <w:rPr>
+          <w:rFonts w:hint="eastAsia"/>
+          <w:lang w:eastAsia="ko-KR"/>
+        </w:rPr>
+        <w:t>가져오기</w:t>
       </w:r>
       <w:bookmarkEnd w:id="14"/>
     </w:p>
     <w:p>
       <w:pPr>
-        <w:rPr>
-          <w:lang w:eastAsia="ko-KR"/>
-        </w:rPr>
-      </w:pPr>
-      <w:r>
-        <w:rPr>
-          <w:lang w:eastAsia="ko-KR"/>
-        </w:rPr>
-        <w:t xml:space="preserve">id: </w:t>
-      </w:r>
-      <w:proofErr w:type="spellStart"/>
-      <w:r>
-        <w:rPr>
-          <w:lang w:eastAsia="ko-KR"/>
-        </w:rPr>
-        <w:t>jdsu</w:t>
-      </w:r>
-      <w:proofErr w:type="spellEnd"/>
-    </w:p>
-    <w:p>
-      <w:pPr>
-        <w:rPr>
-          <w:lang w:eastAsia="ko-KR"/>
-        </w:rPr>
-      </w:pPr>
-      <w:r>
-        <w:rPr>
-          <w:lang w:eastAsia="ko-KR"/>
-        </w:rPr>
-        <w:t xml:space="preserve">pw: </w:t>
-      </w:r>
-      <w:r>
-        <w:rPr>
-          <w:rFonts w:hint="eastAsia"/>
-          <w:lang w:eastAsia="ko-KR"/>
-        </w:rPr>
-        <w:t>g</w:t>
-      </w:r>
-      <w:r>
-        <w:rPr>
-          <w:lang w:eastAsia="ko-KR"/>
-        </w:rPr>
-        <w:t>enc0mm</w:t>
-      </w:r>
-    </w:p>
-    <w:p>
-      <w:pPr>
-        <w:rPr>
-          <w:lang w:eastAsia="ko-KR"/>
-        </w:rPr>
-      </w:pPr>
-      <w:r>
-        <w:rPr>
-          <w:rFonts w:hint="eastAsia"/>
-          <w:lang w:eastAsia="ko-KR"/>
-        </w:rPr>
-        <w:t>각종</w:t>
-      </w:r>
-      <w:r>
-        <w:rPr>
-          <w:rFonts w:hint="eastAsia"/>
-          <w:lang w:eastAsia="ko-KR"/>
-        </w:rPr>
-        <w:t xml:space="preserve"> </w:t>
-      </w:r>
-      <w:r>
-        <w:rPr>
-          <w:lang w:eastAsia="ko-KR"/>
-        </w:rPr>
-        <w:t xml:space="preserve">backup file </w:t>
-      </w:r>
-      <w:r>
-        <w:rPr>
-          <w:rFonts w:hint="eastAsia"/>
-          <w:lang w:eastAsia="ko-KR"/>
-        </w:rPr>
-        <w:t>위치</w:t>
-      </w:r>
-      <w:r>
-        <w:rPr>
-          <w:rFonts w:hint="eastAsia"/>
-          <w:lang w:eastAsia="ko-KR"/>
-        </w:rPr>
-        <w:t>:</w:t>
-      </w:r>
-      <w:r>
-        <w:rPr>
-          <w:lang w:eastAsia="ko-KR"/>
-        </w:rPr>
-        <w:t xml:space="preserve"> </w:t>
-      </w:r>
-      <w:r>
-        <w:rPr>
-          <w:lang w:eastAsia="ko-KR"/>
-        </w:rPr>
-        <w:t>C:\works\VMTemp\ubuntu14</w:t>
-      </w:r>
-    </w:p>
-    <w:p>
-      <w:pPr>
-        <w:pStyle w:val="2"/>
-        <w:rPr>
-          <w:lang w:eastAsia="ko-KR"/>
-        </w:rPr>
-      </w:pPr>
-      <w:bookmarkStart w:id="15" w:name="_Toc10108365"/>
-      <w:r>
-        <w:rPr>
-          <w:rFonts w:hint="eastAsia"/>
-          <w:lang w:eastAsia="ko-KR"/>
-        </w:rPr>
-        <w:t>가상</w:t>
-      </w:r>
-      <w:r>
-        <w:rPr>
-          <w:rFonts w:hint="eastAsia"/>
-          <w:lang w:eastAsia="ko-KR"/>
-        </w:rPr>
-        <w:t xml:space="preserve"> </w:t>
-      </w:r>
-      <w:r>
-        <w:rPr>
-          <w:rFonts w:hint="eastAsia"/>
-          <w:lang w:eastAsia="ko-KR"/>
-        </w:rPr>
-        <w:t>시스템</w:t>
-      </w:r>
-      <w:r>
-        <w:rPr>
-          <w:rFonts w:hint="eastAsia"/>
-          <w:lang w:eastAsia="ko-KR"/>
-        </w:rPr>
-        <w:t xml:space="preserve"> </w:t>
-      </w:r>
+        <w:pStyle w:val="3"/>
+        <w:rPr>
+          <w:lang w:eastAsia="ko-KR"/>
+        </w:rPr>
+      </w:pPr>
+      <w:bookmarkStart w:id="15" w:name="_Toc10108366"/>
       <w:r>
         <w:rPr>
           <w:rFonts w:hint="eastAsia"/>
@@ -10749,38 +10775,7 @@
         </w:rPr>
         <w:t>내보내기</w:t>
       </w:r>
-      <w:r>
-        <w:rPr>
-          <w:rFonts w:hint="eastAsia"/>
-          <w:lang w:eastAsia="ko-KR"/>
-        </w:rPr>
-        <w:t>/</w:t>
-      </w:r>
-      <w:r>
-        <w:rPr>
-          <w:rFonts w:hint="eastAsia"/>
-          <w:lang w:eastAsia="ko-KR"/>
-        </w:rPr>
-        <w:t>가져오기</w:t>
-      </w:r>
       <w:bookmarkEnd w:id="15"/>
-    </w:p>
-    <w:p>
-      <w:pPr>
-        <w:pStyle w:val="3"/>
-        <w:rPr>
-          <w:lang w:eastAsia="ko-KR"/>
-        </w:rPr>
-      </w:pPr>
-      <w:bookmarkStart w:id="16" w:name="_Toc10108366"/>
-      <w:r>
-        <w:rPr>
-          <w:rFonts w:hint="eastAsia"/>
-          <w:lang w:eastAsia="ko-KR"/>
-        </w:rPr>
-        <w:t>내보내기</w:t>
-      </w:r>
-      <w:bookmarkEnd w:id="16"/>
     </w:p>
     <w:p>
       <w:pPr>
@@ -11286,7 +11281,6 @@
         </w:rPr>
         <w:t xml:space="preserve">. </w:t>
       </w:r>
-      <w:proofErr w:type="gramStart"/>
       <w:r>
         <w:rPr>
           <w:rFonts w:hint="eastAsia"/>
@@ -11305,14 +11299,7 @@
         <w:rPr>
           <w:lang w:eastAsia="ko-KR"/>
         </w:rPr>
-        <w:t>&gt;</w:t>
-      </w:r>
-      <w:proofErr w:type="gramEnd"/>
-      <w:r>
-        <w:rPr>
-          <w:lang w:eastAsia="ko-KR"/>
-        </w:rPr>
-        <w:t xml:space="preserve"> </w:t>
+        <w:t xml:space="preserve">&gt; </w:t>
       </w:r>
       <w:r>
         <w:rPr>
@@ -12550,7 +12537,7 @@
           <w:lang w:eastAsia="ko-KR"/>
         </w:rPr>
       </w:pPr>
-      <w:bookmarkStart w:id="17" w:name="_Toc10108367"/>
+      <w:bookmarkStart w:id="16" w:name="_Toc10108367"/>
       <w:r>
         <w:rPr>
           <w:rFonts w:hint="eastAsia"/>
@@ -12565,30 +12552,30 @@
         </w:rPr>
         <w:t>etwork Setup</w:t>
       </w:r>
+      <w:bookmarkEnd w:id="16"/>
+    </w:p>
+    <w:p>
+      <w:pPr>
+        <w:pStyle w:val="3"/>
+        <w:rPr>
+          <w:lang w:eastAsia="ko-KR"/>
+        </w:rPr>
+      </w:pPr>
+      <w:bookmarkStart w:id="17" w:name="_Toc10108368"/>
+      <w:r>
+        <w:rPr>
+          <w:lang w:eastAsia="ko-KR"/>
+        </w:rPr>
+        <w:t xml:space="preserve">Current Setup </w:t>
+      </w:r>
+      <w:r>
+        <w:rPr>
+          <w:rFonts w:hint="eastAsia"/>
+          <w:lang w:eastAsia="ko-KR"/>
+        </w:rPr>
+        <w:t>확인</w:t>
+      </w:r>
       <w:bookmarkEnd w:id="17"/>
-    </w:p>
-    <w:p>
-      <w:pPr>
-        <w:pStyle w:val="3"/>
-        <w:rPr>
-          <w:lang w:eastAsia="ko-KR"/>
-        </w:rPr>
-      </w:pPr>
-      <w:bookmarkStart w:id="18" w:name="_Toc10108368"/>
-      <w:r>
-        <w:rPr>
-          <w:lang w:eastAsia="ko-KR"/>
-        </w:rPr>
-        <w:t xml:space="preserve">Current Setup </w:t>
-      </w:r>
-      <w:r>
-        <w:rPr>
-          <w:rFonts w:hint="eastAsia"/>
-          <w:lang w:eastAsia="ko-KR"/>
-        </w:rPr>
-        <w:t>확인</w:t>
-      </w:r>
-      <w:bookmarkEnd w:id="18"/>
     </w:p>
     <w:p>
       <w:pPr>
@@ -12950,7 +12937,7 @@
           <w:lang w:eastAsia="ko-KR"/>
         </w:rPr>
       </w:pPr>
-      <w:bookmarkStart w:id="19" w:name="_Toc10108369"/>
+      <w:bookmarkStart w:id="18" w:name="_Toc10108369"/>
       <w:r>
         <w:rPr>
           <w:rFonts w:hint="eastAsia"/>
@@ -12987,7 +12974,7 @@
         </w:rPr>
         <w:t>특징</w:t>
       </w:r>
-      <w:bookmarkEnd w:id="19"/>
+      <w:bookmarkEnd w:id="18"/>
     </w:p>
     <w:p>
       <w:pPr>
@@ -19354,7 +19341,7 @@
           <w:lang w:eastAsia="ko-KR"/>
         </w:rPr>
       </w:pPr>
-      <w:bookmarkStart w:id="20" w:name="_Toc10108370"/>
+      <w:bookmarkStart w:id="19" w:name="_Toc10108370"/>
       <w:r>
         <w:rPr>
           <w:rFonts w:hint="eastAsia"/>
@@ -19417,7 +19404,7 @@
         </w:rPr>
         <w:t>Ethernet Card</w:t>
       </w:r>
-      <w:bookmarkEnd w:id="20"/>
+      <w:bookmarkEnd w:id="19"/>
     </w:p>
     <w:p>
       <w:pPr>
@@ -19626,7 +19613,7 @@
           <w:lang w:eastAsia="ko-KR"/>
         </w:rPr>
       </w:pPr>
-      <w:bookmarkStart w:id="21" w:name="_Toc10108371"/>
+      <w:bookmarkStart w:id="20" w:name="_Toc10108371"/>
       <w:r>
         <w:rPr>
           <w:rFonts w:hint="eastAsia"/>
@@ -19640,23 +19627,23 @@
         </w:rPr>
         <w:t>erial Port Setup</w:t>
       </w:r>
+      <w:bookmarkEnd w:id="20"/>
+    </w:p>
+    <w:p>
+      <w:pPr>
+        <w:pStyle w:val="3"/>
+        <w:rPr>
+          <w:lang w:eastAsia="ko-KR"/>
+        </w:rPr>
+      </w:pPr>
+      <w:bookmarkStart w:id="21" w:name="_Toc10108372"/>
+      <w:r>
+        <w:rPr>
+          <w:lang w:eastAsia="ko-KR"/>
+        </w:rPr>
+        <w:t>Window serial port setup check</w:t>
+      </w:r>
       <w:bookmarkEnd w:id="21"/>
-    </w:p>
-    <w:p>
-      <w:pPr>
-        <w:pStyle w:val="3"/>
-        <w:rPr>
-          <w:lang w:eastAsia="ko-KR"/>
-        </w:rPr>
-      </w:pPr>
-      <w:bookmarkStart w:id="22" w:name="_Toc10108372"/>
-      <w:r>
-        <w:rPr>
-          <w:lang w:eastAsia="ko-KR"/>
-        </w:rPr>
-        <w:t>Window serial port setup check</w:t>
-      </w:r>
-      <w:bookmarkEnd w:id="22"/>
     </w:p>
     <w:p>
       <w:pPr>
@@ -20246,7 +20233,7 @@
           <w:lang w:eastAsia="ko-KR"/>
         </w:rPr>
       </w:pPr>
-      <w:bookmarkStart w:id="23" w:name="_Toc10108373"/>
+      <w:bookmarkStart w:id="22" w:name="_Toc10108373"/>
       <w:r>
         <w:rPr>
           <w:rFonts w:hint="eastAsia"/>
@@ -20260,7 +20247,7 @@
         </w:rPr>
         <w:t>irtualBox Serial Port Setup</w:t>
       </w:r>
-      <w:bookmarkEnd w:id="23"/>
+      <w:bookmarkEnd w:id="22"/>
     </w:p>
     <w:p>
       <w:pPr>
@@ -20443,7 +20430,7 @@
           <w:lang w:eastAsia="ko-KR"/>
         </w:rPr>
       </w:pPr>
-      <w:bookmarkStart w:id="24" w:name="_Toc10108374"/>
+      <w:bookmarkStart w:id="23" w:name="_Toc10108374"/>
       <w:r>
         <w:rPr>
           <w:rFonts w:hint="eastAsia"/>
@@ -20476,7 +20463,7 @@
         </w:rPr>
         <w:t>sing minicom</w:t>
       </w:r>
-      <w:bookmarkEnd w:id="24"/>
+      <w:bookmarkEnd w:id="23"/>
     </w:p>
     <w:p>
       <w:pPr>
@@ -22758,6 +22745,603 @@
     </w:p>
     <w:p>
       <w:pPr>
+        <w:pStyle w:val="3"/>
+        <w:rPr>
+          <w:lang w:eastAsia="ko-KR"/>
+        </w:rPr>
+      </w:pPr>
+      <w:r>
+        <w:rPr>
+          <w:lang w:eastAsia="ko-KR"/>
+        </w:rPr>
+        <w:t>SSH Key Gen</w:t>
+      </w:r>
+    </w:p>
+    <w:p>
+      <w:pPr>
+        <w:rPr>
+          <w:lang w:eastAsia="ko-KR"/>
+        </w:rPr>
+      </w:pPr>
+      <w:r>
+        <w:rPr>
+          <w:lang w:eastAsia="ko-KR"/>
+        </w:rPr>
+        <w:t>-. Key gen</w:t>
+      </w:r>
+    </w:p>
+    <w:p>
+      <w:pPr>
+        <w:rPr>
+          <w:lang w:eastAsia="ko-KR"/>
+        </w:rPr>
+      </w:pPr>
+      <w:r>
+        <w:rPr>
+          <w:noProof/>
+          <w:lang w:eastAsia="ko-KR"/>
+        </w:rPr>
+        <w:drawing>
+          <wp:inline distT="0" distB="0" distL="0" distR="0" wp14:anchorId="388A32C8" wp14:editId="3070035C">
+            <wp:extent cx="5943600" cy="2828925"/>
+            <wp:effectExtent l="0" t="0" r="0" b="9525"/>
+            <wp:docPr id="126" name="그림 126"/>
+            <wp:cNvGraphicFramePr>
+              <a:graphicFrameLocks xmlns:a="http://schemas.openxmlformats.org/drawingml/2006/main" noChangeAspect="1"/>
+            </wp:cNvGraphicFramePr>
+            <a:graphic xmlns:a="http://schemas.openxmlformats.org/drawingml/2006/main">
+              <a:graphicData uri="http://schemas.openxmlformats.org/drawingml/2006/picture">
+                <pic:pic xmlns:pic="http://schemas.openxmlformats.org/drawingml/2006/picture">
+                  <pic:nvPicPr>
+                    <pic:cNvPr id="0" name="Picture 1"/>
+                    <pic:cNvPicPr>
+                      <a:picLocks noChangeAspect="1" noChangeArrowheads="1"/>
+                    </pic:cNvPicPr>
+                  </pic:nvPicPr>
+                  <pic:blipFill>
+                    <a:blip r:embed="rId60">
+                      <a:extLst>
+                        <a:ext uri="{28A0092B-C50C-407E-A947-70E740481C1C}">
+                          <a14:useLocalDpi xmlns:a14="http://schemas.microsoft.com/office/drawing/2010/main" val="0"/>
+                        </a:ext>
+                      </a:extLst>
+                    </a:blip>
+                    <a:srcRect/>
+                    <a:stretch>
+                      <a:fillRect/>
+                    </a:stretch>
+                  </pic:blipFill>
+                  <pic:spPr bwMode="auto">
+                    <a:xfrm>
+                      <a:off x="0" y="0"/>
+                      <a:ext cx="5943600" cy="2828925"/>
+                    </a:xfrm>
+                    <a:prstGeom prst="rect">
+                      <a:avLst/>
+                    </a:prstGeom>
+                    <a:noFill/>
+                    <a:ln>
+                      <a:noFill/>
+                    </a:ln>
+                  </pic:spPr>
+                </pic:pic>
+              </a:graphicData>
+            </a:graphic>
+          </wp:inline>
+        </w:drawing>
+      </w:r>
+    </w:p>
+    <w:p>
+      <w:pPr>
+        <w:rPr>
+          <w:lang w:eastAsia="ko-KR"/>
+        </w:rPr>
+      </w:pPr>
+      <w:r>
+        <w:rPr>
+          <w:lang w:eastAsia="ko-KR"/>
+        </w:rPr>
+        <w:lastRenderedPageBreak/>
+        <w:t>-. Confirm</w:t>
+      </w:r>
+    </w:p>
+    <w:p>
+      <w:pPr>
+        <w:rPr>
+          <w:lang w:eastAsia="ko-KR"/>
+        </w:rPr>
+      </w:pPr>
+      <w:r>
+        <w:rPr>
+          <w:noProof/>
+          <w:lang w:eastAsia="ko-KR"/>
+        </w:rPr>
+        <w:drawing>
+          <wp:inline distT="0" distB="0" distL="0" distR="0" wp14:anchorId="4AABA638" wp14:editId="5D6B2BE1">
+            <wp:extent cx="5943600" cy="847725"/>
+            <wp:effectExtent l="0" t="0" r="0" b="9525"/>
+            <wp:docPr id="127" name="그림 127"/>
+            <wp:cNvGraphicFramePr>
+              <a:graphicFrameLocks xmlns:a="http://schemas.openxmlformats.org/drawingml/2006/main" noChangeAspect="1"/>
+            </wp:cNvGraphicFramePr>
+            <a:graphic xmlns:a="http://schemas.openxmlformats.org/drawingml/2006/main">
+              <a:graphicData uri="http://schemas.openxmlformats.org/drawingml/2006/picture">
+                <pic:pic xmlns:pic="http://schemas.openxmlformats.org/drawingml/2006/picture">
+                  <pic:nvPicPr>
+                    <pic:cNvPr id="0" name="Picture 2"/>
+                    <pic:cNvPicPr>
+                      <a:picLocks noChangeAspect="1" noChangeArrowheads="1"/>
+                    </pic:cNvPicPr>
+                  </pic:nvPicPr>
+                  <pic:blipFill>
+                    <a:blip r:embed="rId61">
+                      <a:extLst>
+                        <a:ext uri="{28A0092B-C50C-407E-A947-70E740481C1C}">
+                          <a14:useLocalDpi xmlns:a14="http://schemas.microsoft.com/office/drawing/2010/main" val="0"/>
+                        </a:ext>
+                      </a:extLst>
+                    </a:blip>
+                    <a:srcRect/>
+                    <a:stretch>
+                      <a:fillRect/>
+                    </a:stretch>
+                  </pic:blipFill>
+                  <pic:spPr bwMode="auto">
+                    <a:xfrm>
+                      <a:off x="0" y="0"/>
+                      <a:ext cx="5943600" cy="847725"/>
+                    </a:xfrm>
+                    <a:prstGeom prst="rect">
+                      <a:avLst/>
+                    </a:prstGeom>
+                    <a:noFill/>
+                    <a:ln>
+                      <a:noFill/>
+                    </a:ln>
+                  </pic:spPr>
+                </pic:pic>
+              </a:graphicData>
+            </a:graphic>
+          </wp:inline>
+        </w:drawing>
+      </w:r>
+    </w:p>
+    <w:p>
+      <w:pPr>
+        <w:rPr>
+          <w:lang w:eastAsia="ko-KR"/>
+        </w:rPr>
+      </w:pPr>
+      <w:r>
+        <w:rPr>
+          <w:lang w:eastAsia="ko-KR"/>
+        </w:rPr>
+        <w:t>-. Global setup</w:t>
+      </w:r>
+    </w:p>
+    <w:p>
+      <w:pPr>
+        <w:rPr>
+          <w:lang w:eastAsia="ko-KR"/>
+        </w:rPr>
+      </w:pPr>
+      <w:r>
+        <w:rPr>
+          <w:noProof/>
+          <w:lang w:eastAsia="ko-KR"/>
+        </w:rPr>
+        <w:drawing>
+          <wp:inline distT="0" distB="0" distL="0" distR="0" wp14:anchorId="44A0DB0E" wp14:editId="79A50ED2">
+            <wp:extent cx="5943600" cy="1005840"/>
+            <wp:effectExtent l="0" t="0" r="0" b="3810"/>
+            <wp:docPr id="128" name="그림 128"/>
+            <wp:cNvGraphicFramePr>
+              <a:graphicFrameLocks xmlns:a="http://schemas.openxmlformats.org/drawingml/2006/main" noChangeAspect="1"/>
+            </wp:cNvGraphicFramePr>
+            <a:graphic xmlns:a="http://schemas.openxmlformats.org/drawingml/2006/main">
+              <a:graphicData uri="http://schemas.openxmlformats.org/drawingml/2006/picture">
+                <pic:pic xmlns:pic="http://schemas.openxmlformats.org/drawingml/2006/picture">
+                  <pic:nvPicPr>
+                    <pic:cNvPr id="0" name="Picture 3"/>
+                    <pic:cNvPicPr>
+                      <a:picLocks noChangeAspect="1" noChangeArrowheads="1"/>
+                    </pic:cNvPicPr>
+                  </pic:nvPicPr>
+                  <pic:blipFill>
+                    <a:blip r:embed="rId62">
+                      <a:extLst>
+                        <a:ext uri="{28A0092B-C50C-407E-A947-70E740481C1C}">
+                          <a14:useLocalDpi xmlns:a14="http://schemas.microsoft.com/office/drawing/2010/main" val="0"/>
+                        </a:ext>
+                      </a:extLst>
+                    </a:blip>
+                    <a:srcRect/>
+                    <a:stretch>
+                      <a:fillRect/>
+                    </a:stretch>
+                  </pic:blipFill>
+                  <pic:spPr bwMode="auto">
+                    <a:xfrm>
+                      <a:off x="0" y="0"/>
+                      <a:ext cx="5943600" cy="1005840"/>
+                    </a:xfrm>
+                    <a:prstGeom prst="rect">
+                      <a:avLst/>
+                    </a:prstGeom>
+                    <a:noFill/>
+                    <a:ln>
+                      <a:noFill/>
+                    </a:ln>
+                  </pic:spPr>
+                </pic:pic>
+              </a:graphicData>
+            </a:graphic>
+          </wp:inline>
+        </w:drawing>
+      </w:r>
+    </w:p>
+    <w:p>
+      <w:pPr>
+        <w:rPr>
+          <w:lang w:eastAsia="ko-KR"/>
+        </w:rPr>
+      </w:pPr>
+      <w:r>
+        <w:rPr>
+          <w:lang w:eastAsia="ko-KR"/>
+        </w:rPr>
+        <w:t>-. Git Host Add SSH Key</w:t>
+      </w:r>
+    </w:p>
+    <w:p>
+      <w:pPr>
+        <w:rPr>
+          <w:lang w:eastAsia="ko-KR"/>
+        </w:rPr>
+      </w:pPr>
+      <w:r>
+        <w:rPr>
+          <w:noProof/>
+          <w:lang w:eastAsia="ko-KR"/>
+        </w:rPr>
+        <mc:AlternateContent>
+          <mc:Choice Requires="wps">
+            <w:drawing>
+              <wp:anchor distT="0" distB="0" distL="114300" distR="114300" simplePos="0" relativeHeight="251679744" behindDoc="0" locked="0" layoutInCell="1" allowOverlap="1" wp14:anchorId="5AF0A378" wp14:editId="02F17F86">
+                <wp:simplePos x="0" y="0"/>
+                <wp:positionH relativeFrom="column">
+                  <wp:posOffset>104775</wp:posOffset>
+                </wp:positionH>
+                <wp:positionV relativeFrom="paragraph">
+                  <wp:posOffset>2283460</wp:posOffset>
+                </wp:positionV>
+                <wp:extent cx="1866900" cy="209550"/>
+                <wp:effectExtent l="0" t="0" r="19050" b="19050"/>
+                <wp:wrapNone/>
+                <wp:docPr id="130" name="직사각형 130"/>
+                <wp:cNvGraphicFramePr/>
+                <a:graphic xmlns:a="http://schemas.openxmlformats.org/drawingml/2006/main">
+                  <a:graphicData uri="http://schemas.microsoft.com/office/word/2010/wordprocessingShape">
+                    <wps:wsp>
+                      <wps:cNvSpPr/>
+                      <wps:spPr>
+                        <a:xfrm>
+                          <a:off x="0" y="0"/>
+                          <a:ext cx="1866900" cy="209550"/>
+                        </a:xfrm>
+                        <a:prstGeom prst="rect">
+                          <a:avLst/>
+                        </a:prstGeom>
+                        <a:noFill/>
+                        <a:ln>
+                          <a:solidFill>
+                            <a:srgbClr val="FF0000"/>
+                          </a:solidFill>
+                        </a:ln>
+                      </wps:spPr>
+                      <wps:style>
+                        <a:lnRef idx="2">
+                          <a:schemeClr val="accent1">
+                            <a:shade val="50000"/>
+                          </a:schemeClr>
+                        </a:lnRef>
+                        <a:fillRef idx="1">
+                          <a:schemeClr val="accent1"/>
+                        </a:fillRef>
+                        <a:effectRef idx="0">
+                          <a:schemeClr val="accent1"/>
+                        </a:effectRef>
+                        <a:fontRef idx="minor">
+                          <a:schemeClr val="lt1"/>
+                        </a:fontRef>
+                      </wps:style>
+                      <wps:bodyPr rot="0" spcFirstLastPara="0" vertOverflow="overflow" horzOverflow="overflow" vert="horz" wrap="square" lIns="91440" tIns="45720" rIns="91440" bIns="45720" numCol="1" spcCol="0" rtlCol="0" fromWordArt="0" anchor="ctr" anchorCtr="0" forceAA="0" compatLnSpc="1">
+                        <a:prstTxWarp prst="textNoShape">
+                          <a:avLst/>
+                        </a:prstTxWarp>
+                        <a:noAutofit/>
+                      </wps:bodyPr>
+                    </wps:wsp>
+                  </a:graphicData>
+                </a:graphic>
+              </wp:anchor>
+            </w:drawing>
+          </mc:Choice>
+          <mc:Fallback>
+            <w:pict>
+              <v:rect w14:anchorId="6FBF8CC8" id="직사각형 130" o:spid="_x0000_s1026" style="position:absolute;margin-left:8.25pt;margin-top:179.8pt;width:147pt;height:16.5pt;z-index:251679744;visibility:visible;mso-wrap-style:square;mso-wrap-distance-left:9pt;mso-wrap-distance-top:0;mso-wrap-distance-right:9pt;mso-wrap-distance-bottom:0;mso-position-horizontal:absolute;mso-position-horizontal-relative:text;mso-position-vertical:absolute;mso-position-vertical-relative:text;v-text-anchor:middle" o:gfxdata="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" filled="f" strokecolor="red" strokeweight="2pt"/>
+            </w:pict>
+          </mc:Fallback>
+        </mc:AlternateContent>
+      </w:r>
+      <w:r>
+        <w:rPr>
+          <w:noProof/>
+          <w:lang w:eastAsia="ko-KR"/>
+        </w:rPr>
+        <w:drawing>
+          <wp:inline distT="0" distB="0" distL="0" distR="0" wp14:anchorId="4CCB5EFC" wp14:editId="24D072ED">
+            <wp:extent cx="2271855" cy="2905125"/>
+            <wp:effectExtent l="0" t="0" r="0" b="0"/>
+            <wp:docPr id="129" name="그림 129"/>
+            <wp:cNvGraphicFramePr>
+              <a:graphicFrameLocks xmlns:a="http://schemas.openxmlformats.org/drawingml/2006/main" noChangeAspect="1"/>
+            </wp:cNvGraphicFramePr>
+            <a:graphic xmlns:a="http://schemas.openxmlformats.org/drawingml/2006/main">
+              <a:graphicData uri="http://schemas.openxmlformats.org/drawingml/2006/picture">
+                <pic:pic xmlns:pic="http://schemas.openxmlformats.org/drawingml/2006/picture">
+                  <pic:nvPicPr>
+                    <pic:cNvPr id="0" name="Picture 4"/>
+                    <pic:cNvPicPr>
+                      <a:picLocks noChangeAspect="1" noChangeArrowheads="1"/>
+                    </pic:cNvPicPr>
+                  </pic:nvPicPr>
+                  <pic:blipFill>
+                    <a:blip r:embed="rId63">
+                      <a:extLst>
+                        <a:ext uri="{28A0092B-C50C-407E-A947-70E740481C1C}">
+                          <a14:useLocalDpi xmlns:a14="http://schemas.microsoft.com/office/drawing/2010/main" val="0"/>
+                        </a:ext>
+                      </a:extLst>
+                    </a:blip>
+                    <a:srcRect/>
+                    <a:stretch>
+                      <a:fillRect/>
+                    </a:stretch>
+                  </pic:blipFill>
+                  <pic:spPr bwMode="auto">
+                    <a:xfrm>
+                      <a:off x="0" y="0"/>
+                      <a:ext cx="2283643" cy="2920199"/>
+                    </a:xfrm>
+                    <a:prstGeom prst="rect">
+                      <a:avLst/>
+                    </a:prstGeom>
+                    <a:noFill/>
+                    <a:ln>
+                      <a:noFill/>
+                    </a:ln>
+                  </pic:spPr>
+                </pic:pic>
+              </a:graphicData>
+            </a:graphic>
+          </wp:inline>
+        </w:drawing>
+      </w:r>
+    </w:p>
+    <w:p>
+      <w:pPr>
+        <w:rPr>
+          <w:lang w:eastAsia="ko-KR"/>
+        </w:rPr>
+      </w:pPr>
+      <w:r>
+        <w:rPr>
+          <w:noProof/>
+          <w:lang w:eastAsia="ko-KR"/>
+        </w:rPr>
+        <w:lastRenderedPageBreak/>
+        <w:drawing>
+          <wp:inline distT="0" distB="0" distL="0" distR="0" wp14:anchorId="6D40D937" wp14:editId="4F232741">
+            <wp:extent cx="1944629" cy="6848475"/>
+            <wp:effectExtent l="0" t="0" r="0" b="0"/>
+            <wp:docPr id="143" name="그림 143"/>
+            <wp:cNvGraphicFramePr>
+              <a:graphicFrameLocks xmlns:a="http://schemas.openxmlformats.org/drawingml/2006/main" noChangeAspect="1"/>
+            </wp:cNvGraphicFramePr>
+            <a:graphic xmlns:a="http://schemas.openxmlformats.org/drawingml/2006/main">
+              <a:graphicData uri="http://schemas.openxmlformats.org/drawingml/2006/picture">
+                <pic:pic xmlns:pic="http://schemas.openxmlformats.org/drawingml/2006/picture">
+                  <pic:nvPicPr>
+                    <pic:cNvPr id="0" name="Picture 6"/>
+                    <pic:cNvPicPr>
+                      <a:picLocks noChangeAspect="1" noChangeArrowheads="1"/>
+                    </pic:cNvPicPr>
+                  </pic:nvPicPr>
+                  <pic:blipFill>
+                    <a:blip r:embed="rId64">
+                      <a:extLst>
+                        <a:ext uri="{28A0092B-C50C-407E-A947-70E740481C1C}">
+                          <a14:useLocalDpi xmlns:a14="http://schemas.microsoft.com/office/drawing/2010/main" val="0"/>
+                        </a:ext>
+                      </a:extLst>
+                    </a:blip>
+                    <a:srcRect/>
+                    <a:stretch>
+                      <a:fillRect/>
+                    </a:stretch>
+                  </pic:blipFill>
+                  <pic:spPr bwMode="auto">
+                    <a:xfrm>
+                      <a:off x="0" y="0"/>
+                      <a:ext cx="1946453" cy="6854900"/>
+                    </a:xfrm>
+                    <a:prstGeom prst="rect">
+                      <a:avLst/>
+                    </a:prstGeom>
+                    <a:noFill/>
+                    <a:ln>
+                      <a:noFill/>
+                    </a:ln>
+                  </pic:spPr>
+                </pic:pic>
+              </a:graphicData>
+            </a:graphic>
+          </wp:inline>
+        </w:drawing>
+      </w:r>
+    </w:p>
+    <w:p>
+      <w:pPr>
+        <w:rPr>
+          <w:lang w:eastAsia="ko-KR"/>
+        </w:rPr>
+      </w:pPr>
+      <w:r>
+        <w:rPr>
+          <w:lang w:eastAsia="ko-KR"/>
+        </w:rPr>
+        <w:t xml:space="preserve">Copy from </w:t>
+      </w:r>
+      <w:r>
+        <w:rPr>
+          <w:lang w:eastAsia="ko-KR"/>
+        </w:rPr>
+        <w:t>~/.</w:t>
+      </w:r>
+      <w:proofErr w:type="spellStart"/>
+      <w:r>
+        <w:rPr>
+          <w:lang w:eastAsia="ko-KR"/>
+        </w:rPr>
+        <w:t>ssh</w:t>
+      </w:r>
+      <w:proofErr w:type="spellEnd"/>
+      <w:r>
+        <w:rPr>
+          <w:lang w:eastAsia="ko-KR"/>
+        </w:rPr>
+        <w:t>/id_rsa.pub</w:t>
+      </w:r>
+    </w:p>
+    <w:p>
+      <w:pPr>
+        <w:rPr>
+          <w:lang w:eastAsia="ko-KR"/>
+        </w:rPr>
+      </w:pPr>
+      <w:proofErr w:type="spellStart"/>
+      <w:r>
+        <w:rPr>
+          <w:lang w:eastAsia="ko-KR"/>
+        </w:rPr>
+        <w:lastRenderedPageBreak/>
+        <w:t>ssh-rsa</w:t>
+      </w:r>
+      <w:proofErr w:type="spellEnd"/>
+      <w:r>
+        <w:rPr>
+          <w:lang w:eastAsia="ko-KR"/>
+        </w:rPr>
+        <w:t xml:space="preserve"> AAAAB3NzaC1yc2EAAAADAQABAAABAQDsq/SDJbENre+JeaJK75LxgWWIVd/S6ZTlBziJnfqRKGZxJnIGJqIEI4mIzAmPhYiukaUH/TcZ8lUhwGiE2FpD1mBSkIauMF7/oK0EI67Iun8wyHLgr73/g64SGsnGBIUcqYU/b5ALH2OKm1S6EJpKMFPXSZ2caGq9G7ScoI/08wSNnJg+McdcnYy388vY5EZ1p85L44bzbStZ8DOlGEEAcv5wZ5reO44UfWxHHmlGFTTwbsNHwPLQRR+hJYFGIfQQyBrRQph8FYB96Qoen2mG4fRUmU3n1yk7X4FzFCJE60cuZV9ivD1xe2sVFWUqYJT47RpiB71ZvANbDismVhMt </w:t>
+      </w:r>
+      <w:proofErr w:type="spellStart"/>
+      <w:r>
+        <w:rPr>
+          <w:lang w:eastAsia="ko-KR"/>
+        </w:rPr>
+        <w:t>sanggu@sanggu-VirtualBox</w:t>
+      </w:r>
+      <w:proofErr w:type="spellEnd"/>
+    </w:p>
+    <w:p>
+      <w:pPr>
+        <w:rPr>
+          <w:lang w:eastAsia="ko-KR"/>
+        </w:rPr>
+      </w:pPr>
+      <w:r>
+        <w:rPr>
+          <w:rStyle w:val="light"/>
+          <w:rFonts w:ascii="Segoe UI" w:hAnsi="Segoe UI" w:cs="Segoe UI"/>
+          <w:color w:val="2E2E2E"/>
+          <w:sz w:val="21"/>
+          <w:szCs w:val="21"/>
+          <w:shd w:val="clear" w:color="auto" w:fill="FFFFFF"/>
+        </w:rPr>
+        <w:t>Fingerprint:</w:t>
+      </w:r>
+      <w:r>
+        <w:rPr>
+          <w:rFonts w:ascii="Segoe UI" w:hAnsi="Segoe UI" w:cs="Segoe UI"/>
+          <w:color w:val="2E2E2E"/>
+          <w:sz w:val="21"/>
+          <w:szCs w:val="21"/>
+          <w:shd w:val="clear" w:color="auto" w:fill="FFFFFF"/>
+        </w:rPr>
+        <w:t> </w:t>
+      </w:r>
+      <w:r>
+        <w:rPr>
+          <w:rStyle w:val="HTML0"/>
+          <w:rFonts w:ascii="Consolas" w:eastAsia="바탕" w:hAnsi="Consolas" w:cs="Consolas"/>
+          <w:color w:val="2E2E2E"/>
+          <w:sz w:val="19"/>
+          <w:szCs w:val="19"/>
+          <w:shd w:val="clear" w:color="auto" w:fill="FFFFFF"/>
+        </w:rPr>
+        <w:t>7a:4</w:t>
+      </w:r>
+      <w:proofErr w:type="gramStart"/>
+      <w:r>
+        <w:rPr>
+          <w:rStyle w:val="HTML0"/>
+          <w:rFonts w:ascii="Consolas" w:eastAsia="바탕" w:hAnsi="Consolas" w:cs="Consolas"/>
+          <w:color w:val="2E2E2E"/>
+          <w:sz w:val="19"/>
+          <w:szCs w:val="19"/>
+          <w:shd w:val="clear" w:color="auto" w:fill="FFFFFF"/>
+        </w:rPr>
+        <w:t>b:63:3</w:t>
+      </w:r>
+      <w:proofErr w:type="gramEnd"/>
+      <w:r>
+        <w:rPr>
+          <w:rStyle w:val="HTML0"/>
+          <w:rFonts w:ascii="Consolas" w:eastAsia="바탕" w:hAnsi="Consolas" w:cs="Consolas"/>
+          <w:color w:val="2E2E2E"/>
+          <w:sz w:val="19"/>
+          <w:szCs w:val="19"/>
+          <w:shd w:val="clear" w:color="auto" w:fill="FFFFFF"/>
+        </w:rPr>
+        <w:t>c:42:f7:e7:ac:8b:4d:fe:92:e0:8d:7d:e0</w:t>
+      </w:r>
+      <w:bookmarkStart w:id="24" w:name="_GoBack"/>
+      <w:bookmarkEnd w:id="24"/>
+    </w:p>
+    <w:p>
+      <w:pPr>
+        <w:rPr>
+          <w:lang w:eastAsia="ko-KR"/>
+        </w:rPr>
+      </w:pPr>
+    </w:p>
+    <w:p>
+      <w:pPr>
+        <w:rPr>
+          <w:lang w:eastAsia="ko-KR"/>
+        </w:rPr>
+      </w:pPr>
+    </w:p>
+    <w:p>
+      <w:pPr>
+        <w:rPr>
+          <w:lang w:eastAsia="ko-KR"/>
+        </w:rPr>
+      </w:pPr>
+    </w:p>
+    <w:p>
+      <w:pPr>
         <w:rPr>
           <w:lang w:eastAsia="ko-KR"/>
         </w:rPr>
@@ -22951,7 +23535,6 @@
           <w:noProof/>
           <w:lang w:eastAsia="ko-KR"/>
         </w:rPr>
-        <w:lastRenderedPageBreak/>
         <w:drawing>
           <wp:inline distT="0" distB="0" distL="0" distR="0" wp14:anchorId="0C3680A5" wp14:editId="3478D20A">
             <wp:extent cx="4208207" cy="2567636"/>
@@ -23020,6 +23603,7 @@
         <w:rPr>
           <w:lang w:eastAsia="ko-KR"/>
         </w:rPr>
+        <w:lastRenderedPageBreak/>
         <w:t>Cross Compile</w:t>
       </w:r>
     </w:p>
@@ -23142,7 +23726,6 @@
           <w:noProof/>
           <w:lang w:eastAsia="ko-KR"/>
         </w:rPr>
-        <w:lastRenderedPageBreak/>
         <w:drawing>
           <wp:inline distT="0" distB="0" distL="0" distR="0" wp14:anchorId="6461E701" wp14:editId="6883B54F">
             <wp:extent cx="5939790" cy="1302385"/>
@@ -23264,6 +23847,7 @@
         <w:rPr>
           <w:noProof/>
         </w:rPr>
+        <w:lastRenderedPageBreak/>
         <w:drawing>
           <wp:inline distT="0" distB="0" distL="0" distR="0" wp14:anchorId="06B70D1C" wp14:editId="6B0F947A">
             <wp:extent cx="5943600" cy="3225165"/>
@@ -23313,7 +23897,6 @@
           <w:noProof/>
           <w:lang w:eastAsia="ko-KR"/>
         </w:rPr>
-        <w:lastRenderedPageBreak/>
         <w:drawing>
           <wp:inline distT="0" distB="0" distL="0" distR="0" wp14:anchorId="7C75007A" wp14:editId="6421759C">
             <wp:extent cx="5939790" cy="1572895"/>
@@ -23377,6 +23960,7 @@
           <w:rFonts w:hint="eastAsia"/>
           <w:lang w:eastAsia="ko-KR"/>
         </w:rPr>
+        <w:lastRenderedPageBreak/>
         <w:t>C</w:t>
       </w:r>
       <w:r>
@@ -24723,7 +25307,7 @@
           <w:lang w:eastAsia="ko-KR"/>
         </w:rPr>
       </w:pPr>
-      <w:hyperlink r:id="rId60" w:history="1">
+      <w:hyperlink r:id="rId65" w:history="1">
         <w:r>
           <w:rPr>
             <w:rStyle w:val="a6"/>
@@ -24793,7 +25377,7 @@
           <w:lang w:eastAsia="ko-KR"/>
         </w:rPr>
       </w:pPr>
-      <w:hyperlink r:id="rId61" w:history="1">
+      <w:hyperlink r:id="rId66" w:history="1">
         <w:r>
           <w:rPr>
             <w:rStyle w:val="a6"/>
@@ -26018,7 +26602,7 @@
                     <pic:cNvPicPr/>
                   </pic:nvPicPr>
                   <pic:blipFill>
-                    <a:blip r:embed="rId62"/>
+                    <a:blip r:embed="rId67"/>
                     <a:stretch>
                       <a:fillRect/>
                     </a:stretch>
@@ -27499,8 +28083,8 @@
       </w:pPr>
     </w:p>
     <w:sectPr>
-      <w:headerReference w:type="default" r:id="rId63"/>
-      <w:footerReference w:type="default" r:id="rId64"/>
+      <w:headerReference w:type="default" r:id="rId68"/>
+      <w:footerReference w:type="default" r:id="rId69"/>
       <w:pgSz w:w="12240" w:h="15840"/>
       <w:pgMar w:top="1440" w:right="1440" w:bottom="1440" w:left="1440" w:header="720" w:footer="720" w:gutter="0"/>
       <w:cols w:space="720"/>
@@ -28068,27 +28652,14 @@
             </w:rPr>
             <w:t xml:space="preserve"> of </w:t>
           </w:r>
-          <w:r>
-            <w:fldChar w:fldCharType="begin"/>
-          </w:r>
-          <w:r>
-            <w:instrText xml:space="preserve"> NUMPAGES  \* Arabic  \* MERGEFORMAT </w:instrText>
-          </w:r>
-          <w:r>
-            <w:fldChar w:fldCharType="separate"/>
-          </w:r>
-          <w:r>
-            <w:rPr>
-              <w:noProof/>
-            </w:rPr>
-            <w:t>6</w:t>
-          </w:r>
-          <w:r>
-            <w:rPr>
-              <w:noProof/>
-            </w:rPr>
-            <w:fldChar w:fldCharType="end"/>
-          </w:r>
+          <w:fldSimple w:instr=" NUMPAGES  \* Arabic  \* MERGEFORMAT ">
+            <w:r>
+              <w:rPr>
+                <w:noProof/>
+              </w:rPr>
+              <w:t>6</w:t>
+            </w:r>
+          </w:fldSimple>
         </w:p>
       </w:tc>
     </w:tr>
@@ -31210,6 +31781,24 @@
       <w:shd w:val="clear" w:color="auto" w:fill="E1DFDD"/>
     </w:rPr>
   </w:style>
+  <w:style w:type="character" w:customStyle="1" w:styleId="light">
+    <w:name w:val="light"/>
+    <w:basedOn w:val="a0"/>
+    <w:rsid w:val="00204F7F"/>
+  </w:style>
+  <w:style w:type="character" w:styleId="HTML0">
+    <w:name w:val="HTML Code"/>
+    <w:basedOn w:val="a0"/>
+    <w:uiPriority w:val="99"/>
+    <w:semiHidden/>
+    <w:unhideWhenUsed/>
+    <w:rsid w:val="00204F7F"/>
+    <w:rPr>
+      <w:rFonts w:ascii="Courier New" w:eastAsia="Times New Roman" w:hAnsi="Courier New" w:cs="Courier New"/>
+      <w:sz w:val="20"/>
+      <w:szCs w:val="20"/>
+    </w:rPr>
+  </w:style>
 </w:styles>
 </file>
 
@@ -31345,12 +31934,26 @@
     <w:pitch w:val="fixed"/>
     <w:sig w:usb0="B00002AF" w:usb1="69D77CFB" w:usb2="00000030" w:usb3="00000000" w:csb0="0008009F" w:csb1="00000000"/>
   </w:font>
+  <w:font w:name="Segoe UI">
+    <w:panose1 w:val="020B0502040204020203"/>
+    <w:charset w:val="00"/>
+    <w:family w:val="swiss"/>
+    <w:pitch w:val="variable"/>
+    <w:sig w:usb0="E10022FF" w:usb1="C000E47F" w:usb2="00000029" w:usb3="00000000" w:csb0="000001DF" w:csb1="00000000"/>
+  </w:font>
   <w:font w:name="Consolas">
     <w:panose1 w:val="020B0609020204030204"/>
     <w:charset w:val="00"/>
     <w:family w:val="modern"/>
     <w:pitch w:val="fixed"/>
     <w:sig w:usb0="E10002FF" w:usb1="4000FCFF" w:usb2="00000009" w:usb3="00000000" w:csb0="0000019F" w:csb1="00000000"/>
+  </w:font>
+  <w:font w:name="Calibri Light">
+    <w:panose1 w:val="020F0302020204030204"/>
+    <w:charset w:val="00"/>
+    <w:family w:val="swiss"/>
+    <w:pitch w:val="variable"/>
+    <w:sig w:usb0="A00002EF" w:usb1="4000207B" w:usb2="00000000" w:usb3="00000000" w:csb0="0000019F" w:csb1="00000000"/>
   </w:font>
 </w:fonts>
 </file>
@@ -31382,6 +31985,7 @@
     <w:rsid w:val="00006E44"/>
     <w:rsid w:val="0003304F"/>
     <w:rsid w:val="00035AB7"/>
+    <w:rsid w:val="000424D2"/>
     <w:rsid w:val="00067A0F"/>
     <w:rsid w:val="000725B5"/>
     <w:rsid w:val="000E2C2B"/>
@@ -32306,15 +32910,6 @@
 </file>
 
 <file path=customXml/item1.xml><?xml version="1.0" encoding="utf-8"?>
-<?mso-contentType ?>
-<FormTemplates xmlns="http://schemas.microsoft.com/sharepoint/v3/contenttype/forms">
-  <Display>DocumentLibraryForm</Display>
-  <Edit>DocumentLibraryForm</Edit>
-  <New>DocumentLibraryForm</New>
-</FormTemplates>
-</file>
-
-<file path=customXml/item2.xml><?xml version="1.0" encoding="utf-8"?>
 <ct:contentTypeSchema xmlns:ct="http://schemas.microsoft.com/office/2006/metadata/contentType" xmlns:ma="http://schemas.microsoft.com/office/2006/metadata/properties/metaAttributes" ct:_="" ma:_="" ma:contentTypeName="Document" ma:contentTypeID="0x010100912960106A3E4F47BFB96C9FCD053E8D" ma:contentTypeVersion="5" ma:contentTypeDescription="Create a new document." ma:contentTypeScope="" ma:versionID="2de3f926a3c0f17089feb522e9b09ab1">
   <xsd:schema xmlns:xsd="http://www.w3.org/2001/XMLSchema" xmlns:p="http://schemas.microsoft.com/office/2006/metadata/properties" xmlns:ns2="2ec1ac2a-4cb5-40a4-b122-7712fb276773" targetNamespace="http://schemas.microsoft.com/office/2006/metadata/properties" ma:root="true" ma:fieldsID="e1f24f6a315dc27bce075d22310a17a5" ns2:_="">
     <xsd:import namespace="2ec1ac2a-4cb5-40a4-b122-7712fb276773"/>
@@ -32395,6 +32990,15 @@
 </ct:contentTypeSchema>
 </file>
 
+<file path=customXml/item2.xml><?xml version="1.0" encoding="utf-8"?>
+<?mso-contentType ?>
+<FormTemplates xmlns="http://schemas.microsoft.com/sharepoint/v3/contenttype/forms">
+  <Display>DocumentLibraryForm</Display>
+  <Edit>DocumentLibraryForm</Edit>
+  <New>DocumentLibraryForm</New>
+</FormTemplates>
+</file>
+
 <file path=customXml/item3.xml><?xml version="1.0" encoding="utf-8"?>
 <p:properties xmlns:p="http://schemas.microsoft.com/office/2006/metadata/properties" xmlns:xsi="http://www.w3.org/2001/XMLSchema-instance">
   <documentManagement>
@@ -32409,14 +33013,6 @@
 </file>
 
 <file path=customXml/itemProps1.xml><?xml version="1.0" encoding="utf-8"?>
-<ds:datastoreItem xmlns:ds="http://schemas.openxmlformats.org/officeDocument/2006/customXml" ds:itemID="{7D4FE01D-1055-48A2-B526-C8AAEA4E33FB}">
-  <ds:schemaRefs>
-    <ds:schemaRef ds:uri="http://schemas.microsoft.com/sharepoint/v3/contenttype/forms"/>
-  </ds:schemaRefs>
-</ds:datastoreItem>
-</file>
-
-<file path=customXml/itemProps2.xml><?xml version="1.0" encoding="utf-8"?>
 <ds:datastoreItem xmlns:ds="http://schemas.openxmlformats.org/officeDocument/2006/customXml" ds:itemID="{413738C2-4739-401D-BFAC-3D8C20A1C92A}">
   <ds:schemaRefs>
     <ds:schemaRef ds:uri="http://schemas.microsoft.com/office/2006/metadata/contentType"/>
@@ -32433,6 +33029,14 @@
 </ds:datastoreItem>
 </file>
 
+<file path=customXml/itemProps2.xml><?xml version="1.0" encoding="utf-8"?>
+<ds:datastoreItem xmlns:ds="http://schemas.openxmlformats.org/officeDocument/2006/customXml" ds:itemID="{7D4FE01D-1055-48A2-B526-C8AAEA4E33FB}">
+  <ds:schemaRefs>
+    <ds:schemaRef ds:uri="http://schemas.microsoft.com/sharepoint/v3/contenttype/forms"/>
+  </ds:schemaRefs>
+</ds:datastoreItem>
+</file>
+
 <file path=customXml/itemProps3.xml><?xml version="1.0" encoding="utf-8"?>
 <ds:datastoreItem xmlns:ds="http://schemas.openxmlformats.org/officeDocument/2006/customXml" ds:itemID="{22EF12C5-4EE5-401D-AF32-34459B235CB4}">
   <ds:schemaRefs>
@@ -32443,7 +33047,7 @@
 </file>
 
 <file path=customXml/itemProps4.xml><?xml version="1.0" encoding="utf-8"?>
-<ds:datastoreItem xmlns:ds="http://schemas.openxmlformats.org/officeDocument/2006/customXml" ds:itemID="{AF2CC371-0F03-4DFE-A407-20574466F764}">
+<ds:datastoreItem xmlns:ds="http://schemas.openxmlformats.org/officeDocument/2006/customXml" ds:itemID="{55CA3213-7607-41C7-B6F4-3EB18162D3B4}">
   <ds:schemaRefs>
     <ds:schemaRef ds:uri="http://schemas.openxmlformats.org/officeDocument/2006/bibliography"/>
   </ds:schemaRefs>

</xml_diff>

<commit_message>
update python vs code environment
</commit_message>
<xml_diff>
--- a/S006_TipsForDevelopment.docx
+++ b/S006_TipsForDevelopment.docx
@@ -5452,7 +5452,7 @@
               </wp:anchor>
             </w:drawing>
           </mc:Choice>
-          <mc:Fallback xmlns:w16cid="http://schemas.microsoft.com/office/word/2016/wordml/cid" xmlns:am3d="http://schemas.microsoft.com/office/drawing/2017/model3d" xmlns:aink="http://schemas.microsoft.com/office/drawing/2016/ink" xmlns:cx8="http://schemas.microsoft.com/office/drawing/2016/5/14/chartex" xmlns:cx7="http://schemas.microsoft.com/office/drawing/2016/5/13/chartex" xmlns:cx6="http://schemas.microsoft.com/office/drawing/2016/5/12/chartex" xmlns:cx5="http://schemas.microsoft.com/office/drawing/2016/5/11/chartex" xmlns:cx4="http://schemas.microsoft.com/office/drawing/2016/5/10/chartex" xmlns:cx3="http://schemas.microsoft.com/office/drawing/2016/5/9/chartex" xmlns:cx2="http://schemas.microsoft.com/office/drawing/2015/10/21/chartex" xmlns:cx1="http://schemas.microsoft.com/office/drawing/2015/9/8/chartex">
+          <mc:Fallback xmlns:cx1="http://schemas.microsoft.com/office/drawing/2015/9/8/chartex" xmlns:cx2="http://schemas.microsoft.com/office/drawing/2015/10/21/chartex" xmlns:cx3="http://schemas.microsoft.com/office/drawing/2016/5/9/chartex" xmlns:cx4="http://schemas.microsoft.com/office/drawing/2016/5/10/chartex" xmlns:cx5="http://schemas.microsoft.com/office/drawing/2016/5/11/chartex" xmlns:cx6="http://schemas.microsoft.com/office/drawing/2016/5/12/chartex" xmlns:cx7="http://schemas.microsoft.com/office/drawing/2016/5/13/chartex" xmlns:cx8="http://schemas.microsoft.com/office/drawing/2016/5/14/chartex" xmlns:aink="http://schemas.microsoft.com/office/drawing/2016/ink" xmlns:am3d="http://schemas.microsoft.com/office/drawing/2017/model3d" xmlns:w16cid="http://schemas.microsoft.com/office/word/2016/wordml/cid">
             <w:pict>
               <v:rect w14:anchorId="02B3ABDA" id="직사각형 76" o:spid="_x0000_s1026" style="position:absolute;left:0;text-align:left;margin-left:23.6pt;margin-top:159.95pt;width:419.9pt;height:15.55pt;z-index:251663360;visibility:visible;mso-wrap-style:square;mso-wrap-distance-left:9pt;mso-wrap-distance-top:0;mso-wrap-distance-right:9pt;mso-wrap-distance-bottom:0;mso-position-horizontal:absolute;mso-position-horizontal-relative:text;mso-position-vertical:absolute;mso-position-vertical-relative:text;v-text-anchor:middle" o:gfxdata="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" filled="f" strokecolor="red" strokeweight="2pt"/>
             </w:pict>
@@ -7240,7 +7240,7 @@
               </wp:anchor>
             </w:drawing>
           </mc:Choice>
-          <mc:Fallback xmlns:w16cid="http://schemas.microsoft.com/office/word/2016/wordml/cid" xmlns:am3d="http://schemas.microsoft.com/office/drawing/2017/model3d" xmlns:aink="http://schemas.microsoft.com/office/drawing/2016/ink" xmlns:cx8="http://schemas.microsoft.com/office/drawing/2016/5/14/chartex" xmlns:cx7="http://schemas.microsoft.com/office/drawing/2016/5/13/chartex" xmlns:cx6="http://schemas.microsoft.com/office/drawing/2016/5/12/chartex" xmlns:cx5="http://schemas.microsoft.com/office/drawing/2016/5/11/chartex" xmlns:cx4="http://schemas.microsoft.com/office/drawing/2016/5/10/chartex" xmlns:cx3="http://schemas.microsoft.com/office/drawing/2016/5/9/chartex" xmlns:cx2="http://schemas.microsoft.com/office/drawing/2015/10/21/chartex" xmlns:cx1="http://schemas.microsoft.com/office/drawing/2015/9/8/chartex">
+          <mc:Fallback xmlns:cx1="http://schemas.microsoft.com/office/drawing/2015/9/8/chartex" xmlns:cx2="http://schemas.microsoft.com/office/drawing/2015/10/21/chartex" xmlns:cx3="http://schemas.microsoft.com/office/drawing/2016/5/9/chartex" xmlns:cx4="http://schemas.microsoft.com/office/drawing/2016/5/10/chartex" xmlns:cx5="http://schemas.microsoft.com/office/drawing/2016/5/11/chartex" xmlns:cx6="http://schemas.microsoft.com/office/drawing/2016/5/12/chartex" xmlns:cx7="http://schemas.microsoft.com/office/drawing/2016/5/13/chartex" xmlns:cx8="http://schemas.microsoft.com/office/drawing/2016/5/14/chartex" xmlns:aink="http://schemas.microsoft.com/office/drawing/2016/ink" xmlns:am3d="http://schemas.microsoft.com/office/drawing/2017/model3d" xmlns:w16cid="http://schemas.microsoft.com/office/word/2016/wordml/cid">
             <w:pict>
               <v:rect w14:anchorId="4E5C40C0" id="직사각형 100" o:spid="_x0000_s1026" style="position:absolute;left:0;text-align:left;margin-left:-8.05pt;margin-top:177.85pt;width:479.25pt;height:16.15pt;z-index:251664384;visibility:visible;mso-wrap-style:square;mso-wrap-distance-left:9pt;mso-wrap-distance-top:0;mso-wrap-distance-right:9pt;mso-wrap-distance-bottom:0;mso-position-horizontal:absolute;mso-position-horizontal-relative:text;mso-position-vertical:absolute;mso-position-vertical-relative:text;v-text-anchor:middle" o:gfxdata="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" filled="f" strokecolor="red" strokeweight="2pt"/>
             </w:pict>
@@ -8394,7 +8394,7 @@
               </wp:anchor>
             </w:drawing>
           </mc:Choice>
-          <mc:Fallback xmlns:w16cid="http://schemas.microsoft.com/office/word/2016/wordml/cid" xmlns:am3d="http://schemas.microsoft.com/office/drawing/2017/model3d" xmlns:aink="http://schemas.microsoft.com/office/drawing/2016/ink" xmlns:cx8="http://schemas.microsoft.com/office/drawing/2016/5/14/chartex" xmlns:cx7="http://schemas.microsoft.com/office/drawing/2016/5/13/chartex" xmlns:cx6="http://schemas.microsoft.com/office/drawing/2016/5/12/chartex" xmlns:cx5="http://schemas.microsoft.com/office/drawing/2016/5/11/chartex" xmlns:cx4="http://schemas.microsoft.com/office/drawing/2016/5/10/chartex" xmlns:cx3="http://schemas.microsoft.com/office/drawing/2016/5/9/chartex" xmlns:cx2="http://schemas.microsoft.com/office/drawing/2015/10/21/chartex" xmlns:cx1="http://schemas.microsoft.com/office/drawing/2015/9/8/chartex">
+          <mc:Fallback xmlns:cx1="http://schemas.microsoft.com/office/drawing/2015/9/8/chartex" xmlns:cx2="http://schemas.microsoft.com/office/drawing/2015/10/21/chartex" xmlns:cx3="http://schemas.microsoft.com/office/drawing/2016/5/9/chartex" xmlns:cx4="http://schemas.microsoft.com/office/drawing/2016/5/10/chartex" xmlns:cx5="http://schemas.microsoft.com/office/drawing/2016/5/11/chartex" xmlns:cx6="http://schemas.microsoft.com/office/drawing/2016/5/12/chartex" xmlns:cx7="http://schemas.microsoft.com/office/drawing/2016/5/13/chartex" xmlns:cx8="http://schemas.microsoft.com/office/drawing/2016/5/14/chartex" xmlns:aink="http://schemas.microsoft.com/office/drawing/2016/ink" xmlns:am3d="http://schemas.microsoft.com/office/drawing/2017/model3d" xmlns:w16cid="http://schemas.microsoft.com/office/word/2016/wordml/cid">
             <w:pict>
               <v:rect w14:anchorId="4DAB31B9" id="직사각형 106" o:spid="_x0000_s1026" style="position:absolute;left:0;text-align:left;margin-left:0;margin-top:104.85pt;width:300.65pt;height:12.65pt;z-index:251667456;visibility:visible;mso-wrap-style:square;mso-wrap-distance-left:9pt;mso-wrap-distance-top:0;mso-wrap-distance-right:9pt;mso-wrap-distance-bottom:0;mso-position-horizontal:left;mso-position-horizontal-relative:margin;mso-position-vertical:absolute;mso-position-vertical-relative:text;v-text-anchor:middle" o:gfxdata="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" filled="f" strokecolor="red" strokeweight="2pt">
                 <w10:wrap anchorx="margin"/>
@@ -8471,7 +8471,7 @@
               </wp:anchor>
             </w:drawing>
           </mc:Choice>
-          <mc:Fallback xmlns:w16cid="http://schemas.microsoft.com/office/word/2016/wordml/cid" xmlns:am3d="http://schemas.microsoft.com/office/drawing/2017/model3d" xmlns:aink="http://schemas.microsoft.com/office/drawing/2016/ink" xmlns:cx8="http://schemas.microsoft.com/office/drawing/2016/5/14/chartex" xmlns:cx7="http://schemas.microsoft.com/office/drawing/2016/5/13/chartex" xmlns:cx6="http://schemas.microsoft.com/office/drawing/2016/5/12/chartex" xmlns:cx5="http://schemas.microsoft.com/office/drawing/2016/5/11/chartex" xmlns:cx4="http://schemas.microsoft.com/office/drawing/2016/5/10/chartex" xmlns:cx3="http://schemas.microsoft.com/office/drawing/2016/5/9/chartex" xmlns:cx2="http://schemas.microsoft.com/office/drawing/2015/10/21/chartex" xmlns:cx1="http://schemas.microsoft.com/office/drawing/2015/9/8/chartex">
+          <mc:Fallback xmlns:cx1="http://schemas.microsoft.com/office/drawing/2015/9/8/chartex" xmlns:cx2="http://schemas.microsoft.com/office/drawing/2015/10/21/chartex" xmlns:cx3="http://schemas.microsoft.com/office/drawing/2016/5/9/chartex" xmlns:cx4="http://schemas.microsoft.com/office/drawing/2016/5/10/chartex" xmlns:cx5="http://schemas.microsoft.com/office/drawing/2016/5/11/chartex" xmlns:cx6="http://schemas.microsoft.com/office/drawing/2016/5/12/chartex" xmlns:cx7="http://schemas.microsoft.com/office/drawing/2016/5/13/chartex" xmlns:cx8="http://schemas.microsoft.com/office/drawing/2016/5/14/chartex" xmlns:aink="http://schemas.microsoft.com/office/drawing/2016/ink" xmlns:am3d="http://schemas.microsoft.com/office/drawing/2017/model3d" xmlns:w16cid="http://schemas.microsoft.com/office/word/2016/wordml/cid">
             <w:pict>
               <v:rect w14:anchorId="131FE61E" id="직사각형 105" o:spid="_x0000_s1026" style="position:absolute;left:0;text-align:left;margin-left:.6pt;margin-top:29.2pt;width:300.65pt;height:12.65pt;z-index:251665408;visibility:visible;mso-wrap-style:square;mso-wrap-distance-left:9pt;mso-wrap-distance-top:0;mso-wrap-distance-right:9pt;mso-wrap-distance-bottom:0;mso-position-horizontal:absolute;mso-position-horizontal-relative:text;mso-position-vertical:absolute;mso-position-vertical-relative:text;v-text-anchor:middle" o:gfxdata="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" filled="f" strokecolor="red" strokeweight="2pt"/>
             </w:pict>
@@ -8661,7 +8661,7 @@
               </wp:anchor>
             </w:drawing>
           </mc:Choice>
-          <mc:Fallback xmlns:w16cid="http://schemas.microsoft.com/office/word/2016/wordml/cid" xmlns:am3d="http://schemas.microsoft.com/office/drawing/2017/model3d" xmlns:aink="http://schemas.microsoft.com/office/drawing/2016/ink" xmlns:cx8="http://schemas.microsoft.com/office/drawing/2016/5/14/chartex" xmlns:cx7="http://schemas.microsoft.com/office/drawing/2016/5/13/chartex" xmlns:cx6="http://schemas.microsoft.com/office/drawing/2016/5/12/chartex" xmlns:cx5="http://schemas.microsoft.com/office/drawing/2016/5/11/chartex" xmlns:cx4="http://schemas.microsoft.com/office/drawing/2016/5/10/chartex" xmlns:cx3="http://schemas.microsoft.com/office/drawing/2016/5/9/chartex" xmlns:cx2="http://schemas.microsoft.com/office/drawing/2015/10/21/chartex" xmlns:cx1="http://schemas.microsoft.com/office/drawing/2015/9/8/chartex">
+          <mc:Fallback xmlns:cx1="http://schemas.microsoft.com/office/drawing/2015/9/8/chartex" xmlns:cx2="http://schemas.microsoft.com/office/drawing/2015/10/21/chartex" xmlns:cx3="http://schemas.microsoft.com/office/drawing/2016/5/9/chartex" xmlns:cx4="http://schemas.microsoft.com/office/drawing/2016/5/10/chartex" xmlns:cx5="http://schemas.microsoft.com/office/drawing/2016/5/11/chartex" xmlns:cx6="http://schemas.microsoft.com/office/drawing/2016/5/12/chartex" xmlns:cx7="http://schemas.microsoft.com/office/drawing/2016/5/13/chartex" xmlns:cx8="http://schemas.microsoft.com/office/drawing/2016/5/14/chartex" xmlns:aink="http://schemas.microsoft.com/office/drawing/2016/ink" xmlns:am3d="http://schemas.microsoft.com/office/drawing/2017/model3d" xmlns:w16cid="http://schemas.microsoft.com/office/word/2016/wordml/cid">
             <w:pict>
               <v:rect w14:anchorId="0C747034" id="직사각형 109" o:spid="_x0000_s1026" style="position:absolute;left:0;text-align:left;margin-left:0;margin-top:63.15pt;width:300.65pt;height:12.65pt;z-index:251669504;visibility:visible;mso-wrap-style:square;mso-wrap-distance-left:9pt;mso-wrap-distance-top:0;mso-wrap-distance-right:9pt;mso-wrap-distance-bottom:0;mso-position-horizontal:left;mso-position-horizontal-relative:margin;mso-position-vertical:absolute;mso-position-vertical-relative:text;v-text-anchor:middle" o:gfxdata="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" filled="f" strokecolor="red" strokeweight="2pt">
                 <w10:wrap anchorx="margin"/>
@@ -10279,7 +10279,7 @@
               </wp:anchor>
             </w:drawing>
           </mc:Choice>
-          <mc:Fallback xmlns:w16cid="http://schemas.microsoft.com/office/word/2016/wordml/cid" xmlns:am3d="http://schemas.microsoft.com/office/drawing/2017/model3d" xmlns:aink="http://schemas.microsoft.com/office/drawing/2016/ink" xmlns:cx8="http://schemas.microsoft.com/office/drawing/2016/5/14/chartex" xmlns:cx7="http://schemas.microsoft.com/office/drawing/2016/5/13/chartex" xmlns:cx6="http://schemas.microsoft.com/office/drawing/2016/5/12/chartex" xmlns:cx5="http://schemas.microsoft.com/office/drawing/2016/5/11/chartex" xmlns:cx4="http://schemas.microsoft.com/office/drawing/2016/5/10/chartex" xmlns:cx3="http://schemas.microsoft.com/office/drawing/2016/5/9/chartex" xmlns:cx2="http://schemas.microsoft.com/office/drawing/2015/10/21/chartex" xmlns:cx1="http://schemas.microsoft.com/office/drawing/2015/9/8/chartex">
+          <mc:Fallback xmlns:cx1="http://schemas.microsoft.com/office/drawing/2015/9/8/chartex" xmlns:cx2="http://schemas.microsoft.com/office/drawing/2015/10/21/chartex" xmlns:cx3="http://schemas.microsoft.com/office/drawing/2016/5/9/chartex" xmlns:cx4="http://schemas.microsoft.com/office/drawing/2016/5/10/chartex" xmlns:cx5="http://schemas.microsoft.com/office/drawing/2016/5/11/chartex" xmlns:cx6="http://schemas.microsoft.com/office/drawing/2016/5/12/chartex" xmlns:cx7="http://schemas.microsoft.com/office/drawing/2016/5/13/chartex" xmlns:cx8="http://schemas.microsoft.com/office/drawing/2016/5/14/chartex" xmlns:aink="http://schemas.microsoft.com/office/drawing/2016/ink" xmlns:am3d="http://schemas.microsoft.com/office/drawing/2017/model3d" xmlns:w16cid="http://schemas.microsoft.com/office/word/2016/wordml/cid">
             <w:pict>
               <v:line w14:anchorId="620D1FE0" id="직선 연결선 73" o:spid="_x0000_s1026" style="position:absolute;left:0;text-align:left;flip:y;z-index:251662336;visibility:visible;mso-wrap-style:square;mso-wrap-distance-left:9pt;mso-wrap-distance-top:0;mso-wrap-distance-right:9pt;mso-wrap-distance-bottom:0;mso-position-horizontal:absolute;mso-position-horizontal-relative:text;mso-position-vertical:absolute;mso-position-vertical-relative:text" from="228.55pt,83.8pt" to="231.45pt,91.85pt" o:gfxdata="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" strokecolor="black [3040]"/>
             </w:pict>
@@ -10341,7 +10341,7 @@
               </wp:anchor>
             </w:drawing>
           </mc:Choice>
-          <mc:Fallback xmlns:w16cid="http://schemas.microsoft.com/office/word/2016/wordml/cid" xmlns:am3d="http://schemas.microsoft.com/office/drawing/2017/model3d" xmlns:aink="http://schemas.microsoft.com/office/drawing/2016/ink" xmlns:cx8="http://schemas.microsoft.com/office/drawing/2016/5/14/chartex" xmlns:cx7="http://schemas.microsoft.com/office/drawing/2016/5/13/chartex" xmlns:cx6="http://schemas.microsoft.com/office/drawing/2016/5/12/chartex" xmlns:cx5="http://schemas.microsoft.com/office/drawing/2016/5/11/chartex" xmlns:cx4="http://schemas.microsoft.com/office/drawing/2016/5/10/chartex" xmlns:cx3="http://schemas.microsoft.com/office/drawing/2016/5/9/chartex" xmlns:cx2="http://schemas.microsoft.com/office/drawing/2015/10/21/chartex" xmlns:cx1="http://schemas.microsoft.com/office/drawing/2015/9/8/chartex">
+          <mc:Fallback xmlns:cx1="http://schemas.microsoft.com/office/drawing/2015/9/8/chartex" xmlns:cx2="http://schemas.microsoft.com/office/drawing/2015/10/21/chartex" xmlns:cx3="http://schemas.microsoft.com/office/drawing/2016/5/9/chartex" xmlns:cx4="http://schemas.microsoft.com/office/drawing/2016/5/10/chartex" xmlns:cx5="http://schemas.microsoft.com/office/drawing/2016/5/11/chartex" xmlns:cx6="http://schemas.microsoft.com/office/drawing/2016/5/12/chartex" xmlns:cx7="http://schemas.microsoft.com/office/drawing/2016/5/13/chartex" xmlns:cx8="http://schemas.microsoft.com/office/drawing/2016/5/14/chartex" xmlns:aink="http://schemas.microsoft.com/office/drawing/2016/ink" xmlns:am3d="http://schemas.microsoft.com/office/drawing/2017/model3d" xmlns:w16cid="http://schemas.microsoft.com/office/word/2016/wordml/cid">
             <w:pict>
               <v:line w14:anchorId="492092E9" id="직선 연결선 72" o:spid="_x0000_s1026" style="position:absolute;left:0;text-align:left;z-index:251661312;visibility:visible;mso-wrap-style:square;mso-wrap-distance-left:9pt;mso-wrap-distance-top:0;mso-wrap-distance-right:9pt;mso-wrap-distance-bottom:0;mso-position-horizontal:absolute;mso-position-horizontal-relative:text;mso-position-vertical:absolute;mso-position-vertical-relative:text" from="225.8pt,83.8pt" to="229.85pt,93pt" o:gfxdata="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" strokecolor="black [3040]"/>
             </w:pict>
@@ -12565,7 +12565,7 @@
               </wp:anchor>
             </w:drawing>
           </mc:Choice>
-          <mc:Fallback xmlns:w16cid="http://schemas.microsoft.com/office/word/2016/wordml/cid" xmlns:am3d="http://schemas.microsoft.com/office/drawing/2017/model3d" xmlns:aink="http://schemas.microsoft.com/office/drawing/2016/ink" xmlns:cx8="http://schemas.microsoft.com/office/drawing/2016/5/14/chartex" xmlns:cx7="http://schemas.microsoft.com/office/drawing/2016/5/13/chartex" xmlns:cx6="http://schemas.microsoft.com/office/drawing/2016/5/12/chartex" xmlns:cx5="http://schemas.microsoft.com/office/drawing/2016/5/11/chartex" xmlns:cx4="http://schemas.microsoft.com/office/drawing/2016/5/10/chartex" xmlns:cx3="http://schemas.microsoft.com/office/drawing/2016/5/9/chartex" xmlns:cx2="http://schemas.microsoft.com/office/drawing/2015/10/21/chartex" xmlns:cx1="http://schemas.microsoft.com/office/drawing/2015/9/8/chartex">
+          <mc:Fallback xmlns:cx1="http://schemas.microsoft.com/office/drawing/2015/9/8/chartex" xmlns:cx2="http://schemas.microsoft.com/office/drawing/2015/10/21/chartex" xmlns:cx3="http://schemas.microsoft.com/office/drawing/2016/5/9/chartex" xmlns:cx4="http://schemas.microsoft.com/office/drawing/2016/5/10/chartex" xmlns:cx5="http://schemas.microsoft.com/office/drawing/2016/5/11/chartex" xmlns:cx6="http://schemas.microsoft.com/office/drawing/2016/5/12/chartex" xmlns:cx7="http://schemas.microsoft.com/office/drawing/2016/5/13/chartex" xmlns:cx8="http://schemas.microsoft.com/office/drawing/2016/5/14/chartex" xmlns:aink="http://schemas.microsoft.com/office/drawing/2016/ink" xmlns:am3d="http://schemas.microsoft.com/office/drawing/2017/model3d" xmlns:w16cid="http://schemas.microsoft.com/office/word/2016/wordml/cid">
             <w:pict>
               <v:rect w14:anchorId="0D4DC229" id="직사각형 4" o:spid="_x0000_s1026" style="position:absolute;left:0;text-align:left;margin-left:99.55pt;margin-top:225.25pt;width:363.15pt;height:35.05pt;z-index:251659264;visibility:visible;mso-wrap-style:square;mso-wrap-distance-left:9pt;mso-wrap-distance-top:0;mso-wrap-distance-right:9pt;mso-wrap-distance-bottom:0;mso-position-horizontal:absolute;mso-position-horizontal-relative:text;mso-position-vertical:absolute;mso-position-vertical-relative:text;v-text-anchor:middle" o:gfxdata="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" filled="f" strokecolor="blue" strokeweight="2pt"/>
             </w:pict>
@@ -19906,7 +19906,7 @@
               </wp:anchor>
             </w:drawing>
           </mc:Choice>
-          <mc:Fallback xmlns:w16cid="http://schemas.microsoft.com/office/word/2016/wordml/cid" xmlns:am3d="http://schemas.microsoft.com/office/drawing/2017/model3d" xmlns:aink="http://schemas.microsoft.com/office/drawing/2016/ink" xmlns:cx8="http://schemas.microsoft.com/office/drawing/2016/5/14/chartex" xmlns:cx7="http://schemas.microsoft.com/office/drawing/2016/5/13/chartex" xmlns:cx6="http://schemas.microsoft.com/office/drawing/2016/5/12/chartex" xmlns:cx5="http://schemas.microsoft.com/office/drawing/2016/5/11/chartex" xmlns:cx4="http://schemas.microsoft.com/office/drawing/2016/5/10/chartex" xmlns:cx3="http://schemas.microsoft.com/office/drawing/2016/5/9/chartex" xmlns:cx2="http://schemas.microsoft.com/office/drawing/2015/10/21/chartex" xmlns:cx1="http://schemas.microsoft.com/office/drawing/2015/9/8/chartex">
+          <mc:Fallback xmlns:cx1="http://schemas.microsoft.com/office/drawing/2015/9/8/chartex" xmlns:cx2="http://schemas.microsoft.com/office/drawing/2015/10/21/chartex" xmlns:cx3="http://schemas.microsoft.com/office/drawing/2016/5/9/chartex" xmlns:cx4="http://schemas.microsoft.com/office/drawing/2016/5/10/chartex" xmlns:cx5="http://schemas.microsoft.com/office/drawing/2016/5/11/chartex" xmlns:cx6="http://schemas.microsoft.com/office/drawing/2016/5/12/chartex" xmlns:cx7="http://schemas.microsoft.com/office/drawing/2016/5/13/chartex" xmlns:cx8="http://schemas.microsoft.com/office/drawing/2016/5/14/chartex" xmlns:aink="http://schemas.microsoft.com/office/drawing/2016/ink" xmlns:am3d="http://schemas.microsoft.com/office/drawing/2017/model3d" xmlns:w16cid="http://schemas.microsoft.com/office/word/2016/wordml/cid">
             <w:pict>
               <v:rect w14:anchorId="5DFA2EAA" id="직사각형 11" o:spid="_x0000_s1026" style="position:absolute;left:0;text-align:left;margin-left:56.35pt;margin-top:238.95pt;width:101.45pt;height:21.9pt;z-index:251660288;visibility:visible;mso-wrap-style:square;mso-wrap-distance-left:9pt;mso-wrap-distance-top:0;mso-wrap-distance-right:9pt;mso-wrap-distance-bottom:0;mso-position-horizontal:absolute;mso-position-horizontal-relative:text;mso-position-vertical:absolute;mso-position-vertical-relative:text;v-text-anchor:middle" o:gfxdata="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" filled="f" strokecolor="red" strokeweight="2pt"/>
             </w:pict>
@@ -22869,7 +22869,7 @@
               </wp:anchor>
             </w:drawing>
           </mc:Choice>
-          <mc:Fallback xmlns:w16cid="http://schemas.microsoft.com/office/word/2016/wordml/cid" xmlns:am3d="http://schemas.microsoft.com/office/drawing/2017/model3d" xmlns:aink="http://schemas.microsoft.com/office/drawing/2016/ink" xmlns:cx8="http://schemas.microsoft.com/office/drawing/2016/5/14/chartex" xmlns:cx7="http://schemas.microsoft.com/office/drawing/2016/5/13/chartex" xmlns:cx6="http://schemas.microsoft.com/office/drawing/2016/5/12/chartex" xmlns:cx5="http://schemas.microsoft.com/office/drawing/2016/5/11/chartex" xmlns:cx4="http://schemas.microsoft.com/office/drawing/2016/5/10/chartex" xmlns:cx3="http://schemas.microsoft.com/office/drawing/2016/5/9/chartex" xmlns:cx2="http://schemas.microsoft.com/office/drawing/2015/10/21/chartex" xmlns:cx1="http://schemas.microsoft.com/office/drawing/2015/9/8/chartex">
+          <mc:Fallback xmlns:cx1="http://schemas.microsoft.com/office/drawing/2015/9/8/chartex" xmlns:cx2="http://schemas.microsoft.com/office/drawing/2015/10/21/chartex" xmlns:cx3="http://schemas.microsoft.com/office/drawing/2016/5/9/chartex" xmlns:cx4="http://schemas.microsoft.com/office/drawing/2016/5/10/chartex" xmlns:cx5="http://schemas.microsoft.com/office/drawing/2016/5/11/chartex" xmlns:cx6="http://schemas.microsoft.com/office/drawing/2016/5/12/chartex" xmlns:cx7="http://schemas.microsoft.com/office/drawing/2016/5/13/chartex" xmlns:cx8="http://schemas.microsoft.com/office/drawing/2016/5/14/chartex" xmlns:aink="http://schemas.microsoft.com/office/drawing/2016/ink" xmlns:am3d="http://schemas.microsoft.com/office/drawing/2017/model3d" xmlns:w16cid="http://schemas.microsoft.com/office/word/2016/wordml/cid">
             <w:pict>
               <v:rect w14:anchorId="6FBF8CC8" id="직사각형 130" o:spid="_x0000_s1026" style="position:absolute;margin-left:8.25pt;margin-top:179.8pt;width:147pt;height:16.5pt;z-index:251679744;visibility:visible;mso-wrap-style:square;mso-wrap-distance-left:9pt;mso-wrap-distance-top:0;mso-wrap-distance-right:9pt;mso-wrap-distance-bottom:0;mso-position-horizontal:absolute;mso-position-horizontal-relative:text;mso-position-vertical:absolute;mso-position-vertical-relative:text;v-text-anchor:middle" o:gfxdata="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" filled="f" strokecolor="red" strokeweight="2pt"/>
             </w:pict>
@@ -25369,7 +25369,7 @@
               </wp:anchor>
             </w:drawing>
           </mc:Choice>
-          <mc:Fallback xmlns:w16cid="http://schemas.microsoft.com/office/word/2016/wordml/cid" xmlns:am3d="http://schemas.microsoft.com/office/drawing/2017/model3d" xmlns:aink="http://schemas.microsoft.com/office/drawing/2016/ink" xmlns:cx8="http://schemas.microsoft.com/office/drawing/2016/5/14/chartex" xmlns:cx7="http://schemas.microsoft.com/office/drawing/2016/5/13/chartex" xmlns:cx6="http://schemas.microsoft.com/office/drawing/2016/5/12/chartex" xmlns:cx5="http://schemas.microsoft.com/office/drawing/2016/5/11/chartex" xmlns:cx4="http://schemas.microsoft.com/office/drawing/2016/5/10/chartex" xmlns:cx3="http://schemas.microsoft.com/office/drawing/2016/5/9/chartex" xmlns:cx2="http://schemas.microsoft.com/office/drawing/2015/10/21/chartex" xmlns:cx1="http://schemas.microsoft.com/office/drawing/2015/9/8/chartex">
+          <mc:Fallback xmlns:cx1="http://schemas.microsoft.com/office/drawing/2015/9/8/chartex" xmlns:cx2="http://schemas.microsoft.com/office/drawing/2015/10/21/chartex" xmlns:cx3="http://schemas.microsoft.com/office/drawing/2016/5/9/chartex" xmlns:cx4="http://schemas.microsoft.com/office/drawing/2016/5/10/chartex" xmlns:cx5="http://schemas.microsoft.com/office/drawing/2016/5/11/chartex" xmlns:cx6="http://schemas.microsoft.com/office/drawing/2016/5/12/chartex" xmlns:cx7="http://schemas.microsoft.com/office/drawing/2016/5/13/chartex" xmlns:cx8="http://schemas.microsoft.com/office/drawing/2016/5/14/chartex" xmlns:aink="http://schemas.microsoft.com/office/drawing/2016/ink" xmlns:am3d="http://schemas.microsoft.com/office/drawing/2017/model3d" xmlns:w16cid="http://schemas.microsoft.com/office/word/2016/wordml/cid">
             <w:pict>
               <v:rect w14:anchorId="1B6EB9D2" id="직사각형 135" o:spid="_x0000_s1026" style="position:absolute;left:0;text-align:left;margin-left:42.05pt;margin-top:271.95pt;width:157.25pt;height:12.65pt;z-index:251670528;visibility:visible;mso-wrap-style:square;mso-wrap-distance-left:9pt;mso-wrap-distance-top:0;mso-wrap-distance-right:9pt;mso-wrap-distance-bottom:0;mso-position-horizontal:absolute;mso-position-horizontal-relative:text;mso-position-vertical:absolute;mso-position-vertical-relative:text;v-text-anchor:middle" o:gfxdata="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" filled="f" strokecolor="red" strokeweight="2pt"/>
             </w:pict>
@@ -25512,7 +25512,7 @@
               </wp:anchor>
             </w:drawing>
           </mc:Choice>
-          <mc:Fallback xmlns:w16cid="http://schemas.microsoft.com/office/word/2016/wordml/cid" xmlns:am3d="http://schemas.microsoft.com/office/drawing/2017/model3d" xmlns:aink="http://schemas.microsoft.com/office/drawing/2016/ink" xmlns:cx8="http://schemas.microsoft.com/office/drawing/2016/5/14/chartex" xmlns:cx7="http://schemas.microsoft.com/office/drawing/2016/5/13/chartex" xmlns:cx6="http://schemas.microsoft.com/office/drawing/2016/5/12/chartex" xmlns:cx5="http://schemas.microsoft.com/office/drawing/2016/5/11/chartex" xmlns:cx4="http://schemas.microsoft.com/office/drawing/2016/5/10/chartex" xmlns:cx3="http://schemas.microsoft.com/office/drawing/2016/5/9/chartex" xmlns:cx2="http://schemas.microsoft.com/office/drawing/2015/10/21/chartex" xmlns:cx1="http://schemas.microsoft.com/office/drawing/2015/9/8/chartex">
+          <mc:Fallback xmlns:cx1="http://schemas.microsoft.com/office/drawing/2015/9/8/chartex" xmlns:cx2="http://schemas.microsoft.com/office/drawing/2015/10/21/chartex" xmlns:cx3="http://schemas.microsoft.com/office/drawing/2016/5/9/chartex" xmlns:cx4="http://schemas.microsoft.com/office/drawing/2016/5/10/chartex" xmlns:cx5="http://schemas.microsoft.com/office/drawing/2016/5/11/chartex" xmlns:cx6="http://schemas.microsoft.com/office/drawing/2016/5/12/chartex" xmlns:cx7="http://schemas.microsoft.com/office/drawing/2016/5/13/chartex" xmlns:cx8="http://schemas.microsoft.com/office/drawing/2016/5/14/chartex" xmlns:aink="http://schemas.microsoft.com/office/drawing/2016/ink" xmlns:am3d="http://schemas.microsoft.com/office/drawing/2017/model3d" xmlns:w16cid="http://schemas.microsoft.com/office/word/2016/wordml/cid">
             <w:pict>
               <v:rect w14:anchorId="568CCD3A" id="직사각형 137" o:spid="_x0000_s1026" style="position:absolute;left:0;text-align:left;margin-left:42.6pt;margin-top:86.8pt;width:184.9pt;height:15.55pt;z-index:251672576;visibility:visible;mso-wrap-style:square;mso-width-percent:0;mso-height-percent:0;mso-wrap-distance-left:9pt;mso-wrap-distance-top:0;mso-wrap-distance-right:9pt;mso-wrap-distance-bottom:0;mso-position-horizontal:absolute;mso-position-horizontal-relative:text;mso-position-vertical:absolute;mso-position-vertical-relative:text;mso-width-percent:0;mso-height-percent:0;mso-width-relative:margin;mso-height-relative:margin;v-text-anchor:middle" o:gfxdata="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" filled="f" strokecolor="red" strokeweight="2pt"/>
             </w:pict>
@@ -25654,7 +25654,7 @@
               </wp:anchor>
             </w:drawing>
           </mc:Choice>
-          <mc:Fallback xmlns:w16cid="http://schemas.microsoft.com/office/word/2016/wordml/cid" xmlns:am3d="http://schemas.microsoft.com/office/drawing/2017/model3d" xmlns:aink="http://schemas.microsoft.com/office/drawing/2016/ink" xmlns:cx8="http://schemas.microsoft.com/office/drawing/2016/5/14/chartex" xmlns:cx7="http://schemas.microsoft.com/office/drawing/2016/5/13/chartex" xmlns:cx6="http://schemas.microsoft.com/office/drawing/2016/5/12/chartex" xmlns:cx5="http://schemas.microsoft.com/office/drawing/2016/5/11/chartex" xmlns:cx4="http://schemas.microsoft.com/office/drawing/2016/5/10/chartex" xmlns:cx3="http://schemas.microsoft.com/office/drawing/2016/5/9/chartex" xmlns:cx2="http://schemas.microsoft.com/office/drawing/2015/10/21/chartex" xmlns:cx1="http://schemas.microsoft.com/office/drawing/2015/9/8/chartex">
+          <mc:Fallback xmlns:cx1="http://schemas.microsoft.com/office/drawing/2015/9/8/chartex" xmlns:cx2="http://schemas.microsoft.com/office/drawing/2015/10/21/chartex" xmlns:cx3="http://schemas.microsoft.com/office/drawing/2016/5/9/chartex" xmlns:cx4="http://schemas.microsoft.com/office/drawing/2016/5/10/chartex" xmlns:cx5="http://schemas.microsoft.com/office/drawing/2016/5/11/chartex" xmlns:cx6="http://schemas.microsoft.com/office/drawing/2016/5/12/chartex" xmlns:cx7="http://schemas.microsoft.com/office/drawing/2016/5/13/chartex" xmlns:cx8="http://schemas.microsoft.com/office/drawing/2016/5/14/chartex" xmlns:aink="http://schemas.microsoft.com/office/drawing/2016/ink" xmlns:am3d="http://schemas.microsoft.com/office/drawing/2017/model3d" xmlns:w16cid="http://schemas.microsoft.com/office/word/2016/wordml/cid">
             <w:pict>
               <v:rect w14:anchorId="7C4C0B74" id="직사각형 139" o:spid="_x0000_s1026" style="position:absolute;left:0;text-align:left;margin-left:42.6pt;margin-top:50.6pt;width:184.9pt;height:15.55pt;z-index:251674624;visibility:visible;mso-wrap-style:square;mso-width-percent:0;mso-height-percent:0;mso-wrap-distance-left:9pt;mso-wrap-distance-top:0;mso-wrap-distance-right:9pt;mso-wrap-distance-bottom:0;mso-position-horizontal:absolute;mso-position-horizontal-relative:text;mso-position-vertical:absolute;mso-position-vertical-relative:text;mso-width-percent:0;mso-height-percent:0;mso-width-relative:margin;mso-height-relative:margin;v-text-anchor:middle" o:gfxdata="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" filled="f" strokecolor="red" strokeweight="2pt"/>
             </w:pict>
@@ -25796,7 +25796,7 @@
               </wp:anchor>
             </w:drawing>
           </mc:Choice>
-          <mc:Fallback xmlns:w16cid="http://schemas.microsoft.com/office/word/2016/wordml/cid" xmlns:am3d="http://schemas.microsoft.com/office/drawing/2017/model3d" xmlns:aink="http://schemas.microsoft.com/office/drawing/2016/ink" xmlns:cx8="http://schemas.microsoft.com/office/drawing/2016/5/14/chartex" xmlns:cx7="http://schemas.microsoft.com/office/drawing/2016/5/13/chartex" xmlns:cx6="http://schemas.microsoft.com/office/drawing/2016/5/12/chartex" xmlns:cx5="http://schemas.microsoft.com/office/drawing/2016/5/11/chartex" xmlns:cx4="http://schemas.microsoft.com/office/drawing/2016/5/10/chartex" xmlns:cx3="http://schemas.microsoft.com/office/drawing/2016/5/9/chartex" xmlns:cx2="http://schemas.microsoft.com/office/drawing/2015/10/21/chartex" xmlns:cx1="http://schemas.microsoft.com/office/drawing/2015/9/8/chartex">
+          <mc:Fallback xmlns:cx1="http://schemas.microsoft.com/office/drawing/2015/9/8/chartex" xmlns:cx2="http://schemas.microsoft.com/office/drawing/2015/10/21/chartex" xmlns:cx3="http://schemas.microsoft.com/office/drawing/2016/5/9/chartex" xmlns:cx4="http://schemas.microsoft.com/office/drawing/2016/5/10/chartex" xmlns:cx5="http://schemas.microsoft.com/office/drawing/2016/5/11/chartex" xmlns:cx6="http://schemas.microsoft.com/office/drawing/2016/5/12/chartex" xmlns:cx7="http://schemas.microsoft.com/office/drawing/2016/5/13/chartex" xmlns:cx8="http://schemas.microsoft.com/office/drawing/2016/5/14/chartex" xmlns:aink="http://schemas.microsoft.com/office/drawing/2016/ink" xmlns:am3d="http://schemas.microsoft.com/office/drawing/2017/model3d" xmlns:w16cid="http://schemas.microsoft.com/office/word/2016/wordml/cid">
             <w:pict>
               <v:rect w14:anchorId="7F17DFDE" id="직사각형 142" o:spid="_x0000_s1026" style="position:absolute;left:0;text-align:left;margin-left:0;margin-top:133.75pt;width:184.9pt;height:15.55pt;z-index:251678720;visibility:visible;mso-wrap-style:square;mso-width-percent:0;mso-height-percent:0;mso-wrap-distance-left:9pt;mso-wrap-distance-top:0;mso-wrap-distance-right:9pt;mso-wrap-distance-bottom:0;mso-position-horizontal:left;mso-position-horizontal-relative:margin;mso-position-vertical:absolute;mso-position-vertical-relative:text;mso-width-percent:0;mso-height-percent:0;mso-width-relative:margin;mso-height-relative:margin;v-text-anchor:middle" o:gfxdata="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" filled="f" strokecolor="red" strokeweight="2pt">
                 <w10:wrap anchorx="margin"/>
@@ -25879,7 +25879,7 @@
               </wp:anchor>
             </w:drawing>
           </mc:Choice>
-          <mc:Fallback xmlns:w16cid="http://schemas.microsoft.com/office/word/2016/wordml/cid" xmlns:am3d="http://schemas.microsoft.com/office/drawing/2017/model3d" xmlns:aink="http://schemas.microsoft.com/office/drawing/2016/ink" xmlns:cx8="http://schemas.microsoft.com/office/drawing/2016/5/14/chartex" xmlns:cx7="http://schemas.microsoft.com/office/drawing/2016/5/13/chartex" xmlns:cx6="http://schemas.microsoft.com/office/drawing/2016/5/12/chartex" xmlns:cx5="http://schemas.microsoft.com/office/drawing/2016/5/11/chartex" xmlns:cx4="http://schemas.microsoft.com/office/drawing/2016/5/10/chartex" xmlns:cx3="http://schemas.microsoft.com/office/drawing/2016/5/9/chartex" xmlns:cx2="http://schemas.microsoft.com/office/drawing/2015/10/21/chartex" xmlns:cx1="http://schemas.microsoft.com/office/drawing/2015/9/8/chartex">
+          <mc:Fallback xmlns:cx1="http://schemas.microsoft.com/office/drawing/2015/9/8/chartex" xmlns:cx2="http://schemas.microsoft.com/office/drawing/2015/10/21/chartex" xmlns:cx3="http://schemas.microsoft.com/office/drawing/2016/5/9/chartex" xmlns:cx4="http://schemas.microsoft.com/office/drawing/2016/5/10/chartex" xmlns:cx5="http://schemas.microsoft.com/office/drawing/2016/5/11/chartex" xmlns:cx6="http://schemas.microsoft.com/office/drawing/2016/5/12/chartex" xmlns:cx7="http://schemas.microsoft.com/office/drawing/2016/5/13/chartex" xmlns:cx8="http://schemas.microsoft.com/office/drawing/2016/5/14/chartex" xmlns:aink="http://schemas.microsoft.com/office/drawing/2016/ink" xmlns:am3d="http://schemas.microsoft.com/office/drawing/2017/model3d" xmlns:w16cid="http://schemas.microsoft.com/office/word/2016/wordml/cid">
             <w:pict>
               <v:rect w14:anchorId="4FFE7C89" id="직사각형 141" o:spid="_x0000_s1026" style="position:absolute;left:0;text-align:left;margin-left:43.2pt;margin-top:1.25pt;width:278.8pt;height:61.05pt;z-index:251676672;visibility:visible;mso-wrap-style:square;mso-width-percent:0;mso-height-percent:0;mso-wrap-distance-left:9pt;mso-wrap-distance-top:0;mso-wrap-distance-right:9pt;mso-wrap-distance-bottom:0;mso-position-horizontal:absolute;mso-position-horizontal-relative:text;mso-position-vertical:absolute;mso-position-vertical-relative:text;mso-width-percent:0;mso-height-percent:0;mso-width-relative:margin;mso-height-relative:margin;v-text-anchor:middle" o:gfxdata="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" filled="f" strokecolor="red" strokeweight="2pt"/>
             </w:pict>
@@ -27361,7 +27361,6 @@
     <w:p>
       <w:pPr>
         <w:rPr>
-          <w:rFonts w:hint="eastAsia"/>
           <w:lang w:eastAsia="ko-KR"/>
         </w:rPr>
       </w:pPr>
@@ -27684,42 +27683,1274 @@
           <w:lang w:eastAsia="ko-KR"/>
         </w:rPr>
       </w:pPr>
-    </w:p>
-    <w:p>
-      <w:pPr>
-        <w:rPr>
-          <w:lang w:eastAsia="ko-KR"/>
-        </w:rPr>
-      </w:pPr>
-    </w:p>
-    <w:p>
-      <w:pPr>
-        <w:rPr>
-          <w:lang w:eastAsia="ko-KR"/>
-        </w:rPr>
-      </w:pPr>
-    </w:p>
-    <w:p>
-      <w:pPr>
-        <w:rPr>
-          <w:lang w:eastAsia="ko-KR"/>
-        </w:rPr>
-      </w:pPr>
-    </w:p>
-    <w:p>
-      <w:pPr>
-        <w:rPr>
-          <w:rFonts w:hint="eastAsia"/>
-          <w:lang w:eastAsia="ko-KR"/>
-        </w:rPr>
-      </w:pPr>
+      <w:r>
+        <w:rPr>
+          <w:rFonts w:hint="eastAsia"/>
+          <w:lang w:eastAsia="ko-KR"/>
+        </w:rPr>
+        <w:t>-</w:t>
+      </w:r>
+      <w:r>
+        <w:rPr>
+          <w:lang w:eastAsia="ko-KR"/>
+        </w:rPr>
+        <w:t xml:space="preserve">. </w:t>
+      </w:r>
+      <w:r>
+        <w:rPr>
+          <w:rFonts w:hint="eastAsia"/>
+          <w:lang w:eastAsia="ko-KR"/>
+        </w:rPr>
+        <w:t>파일</w:t>
+      </w:r>
+      <w:r>
+        <w:rPr>
+          <w:rFonts w:hint="eastAsia"/>
+          <w:lang w:eastAsia="ko-KR"/>
+        </w:rPr>
+        <w:t xml:space="preserve"> </w:t>
+      </w:r>
+      <w:r>
+        <w:rPr>
+          <w:lang w:eastAsia="ko-KR"/>
+        </w:rPr>
+        <w:t xml:space="preserve">&gt; </w:t>
+      </w:r>
+      <w:r>
+        <w:rPr>
+          <w:rFonts w:hint="eastAsia"/>
+          <w:lang w:eastAsia="ko-KR"/>
+        </w:rPr>
+        <w:t>새</w:t>
+      </w:r>
+      <w:r>
+        <w:rPr>
+          <w:rFonts w:hint="eastAsia"/>
+          <w:lang w:eastAsia="ko-KR"/>
+        </w:rPr>
+        <w:t xml:space="preserve"> </w:t>
+      </w:r>
+      <w:r>
+        <w:rPr>
+          <w:rFonts w:hint="eastAsia"/>
+          <w:lang w:eastAsia="ko-KR"/>
+        </w:rPr>
+        <w:t>파일</w:t>
+      </w:r>
+      <w:r>
+        <w:rPr>
+          <w:rFonts w:hint="eastAsia"/>
+          <w:lang w:eastAsia="ko-KR"/>
+        </w:rPr>
+        <w:t xml:space="preserve"> </w:t>
+      </w:r>
+      <w:r>
+        <w:rPr>
+          <w:rFonts w:hint="eastAsia"/>
+          <w:lang w:eastAsia="ko-KR"/>
+        </w:rPr>
+        <w:t>선택</w:t>
+      </w:r>
+      <w:r>
+        <w:rPr>
+          <w:rFonts w:hint="eastAsia"/>
+          <w:lang w:eastAsia="ko-KR"/>
+        </w:rPr>
+        <w:t>.</w:t>
+      </w:r>
+      <w:r>
+        <w:rPr>
+          <w:lang w:eastAsia="ko-KR"/>
+        </w:rPr>
+        <w:t xml:space="preserve"> Ctrl + N</w:t>
+      </w:r>
+    </w:p>
+    <w:p>
+      <w:pPr>
+        <w:rPr>
+          <w:rFonts w:hint="eastAsia"/>
+          <w:lang w:eastAsia="ko-KR"/>
+        </w:rPr>
+      </w:pPr>
+      <w:r>
+        <w:rPr>
+          <w:rFonts w:hint="eastAsia"/>
+          <w:noProof/>
+          <w:lang w:eastAsia="ko-KR"/>
+        </w:rPr>
+        <w:drawing>
+          <wp:inline distT="0" distB="0" distL="0" distR="0" wp14:anchorId="1AAC1947" wp14:editId="353AF0A6">
+            <wp:extent cx="2565400" cy="1196653"/>
+            <wp:effectExtent l="0" t="0" r="6350" b="3810"/>
+            <wp:docPr id="153" name="그림 153"/>
+            <wp:cNvGraphicFramePr>
+              <a:graphicFrameLocks xmlns:a="http://schemas.openxmlformats.org/drawingml/2006/main" noChangeAspect="1"/>
+            </wp:cNvGraphicFramePr>
+            <a:graphic xmlns:a="http://schemas.openxmlformats.org/drawingml/2006/main">
+              <a:graphicData uri="http://schemas.openxmlformats.org/drawingml/2006/picture">
+                <pic:pic xmlns:pic="http://schemas.openxmlformats.org/drawingml/2006/picture">
+                  <pic:nvPicPr>
+                    <pic:cNvPr id="0" name="Picture 1"/>
+                    <pic:cNvPicPr>
+                      <a:picLocks noChangeAspect="1" noChangeArrowheads="1"/>
+                    </pic:cNvPicPr>
+                  </pic:nvPicPr>
+                  <pic:blipFill>
+                    <a:blip r:embed="rId74">
+                      <a:extLst>
+                        <a:ext uri="{28A0092B-C50C-407E-A947-70E740481C1C}">
+                          <a14:useLocalDpi xmlns:a14="http://schemas.microsoft.com/office/drawing/2010/main" val="0"/>
+                        </a:ext>
+                      </a:extLst>
+                    </a:blip>
+                    <a:srcRect/>
+                    <a:stretch>
+                      <a:fillRect/>
+                    </a:stretch>
+                  </pic:blipFill>
+                  <pic:spPr bwMode="auto">
+                    <a:xfrm>
+                      <a:off x="0" y="0"/>
+                      <a:ext cx="2571085" cy="1199305"/>
+                    </a:xfrm>
+                    <a:prstGeom prst="rect">
+                      <a:avLst/>
+                    </a:prstGeom>
+                    <a:noFill/>
+                    <a:ln>
+                      <a:noFill/>
+                    </a:ln>
+                  </pic:spPr>
+                </pic:pic>
+              </a:graphicData>
+            </a:graphic>
+          </wp:inline>
+        </w:drawing>
+      </w:r>
+    </w:p>
+    <w:p>
+      <w:pPr>
+        <w:rPr>
+          <w:lang w:eastAsia="ko-KR"/>
+        </w:rPr>
+      </w:pPr>
+      <w:r>
+        <w:rPr>
+          <w:rFonts w:hint="eastAsia"/>
+          <w:lang w:eastAsia="ko-KR"/>
+        </w:rPr>
+        <w:t xml:space="preserve">-. </w:t>
+      </w:r>
+      <w:r>
+        <w:rPr>
+          <w:rFonts w:hint="eastAsia"/>
+          <w:lang w:eastAsia="ko-KR"/>
+        </w:rPr>
+        <w:t>새</w:t>
+      </w:r>
+      <w:r>
+        <w:rPr>
+          <w:lang w:eastAsia="ko-KR"/>
+        </w:rPr>
+        <w:t xml:space="preserve"> </w:t>
+      </w:r>
+      <w:r>
+        <w:rPr>
+          <w:rFonts w:hint="eastAsia"/>
+          <w:lang w:eastAsia="ko-KR"/>
+        </w:rPr>
+        <w:t>창이</w:t>
+      </w:r>
+      <w:r>
+        <w:rPr>
+          <w:lang w:eastAsia="ko-KR"/>
+        </w:rPr>
+        <w:t xml:space="preserve"> </w:t>
+      </w:r>
+      <w:r>
+        <w:rPr>
+          <w:rFonts w:hint="eastAsia"/>
+          <w:lang w:eastAsia="ko-KR"/>
+        </w:rPr>
+        <w:t>나타나면</w:t>
+      </w:r>
+      <w:r>
+        <w:rPr>
+          <w:rFonts w:hint="eastAsia"/>
+          <w:lang w:eastAsia="ko-KR"/>
+        </w:rPr>
+        <w:t xml:space="preserve"> </w:t>
+      </w:r>
+      <w:r>
+        <w:rPr>
+          <w:rFonts w:hint="eastAsia"/>
+          <w:lang w:eastAsia="ko-KR"/>
+        </w:rPr>
+        <w:t>코드를</w:t>
+      </w:r>
+      <w:r>
+        <w:rPr>
+          <w:rFonts w:hint="eastAsia"/>
+          <w:lang w:eastAsia="ko-KR"/>
+        </w:rPr>
+        <w:t xml:space="preserve"> </w:t>
+      </w:r>
+      <w:r>
+        <w:rPr>
+          <w:rFonts w:hint="eastAsia"/>
+          <w:lang w:eastAsia="ko-KR"/>
+        </w:rPr>
+        <w:t>입력</w:t>
+      </w:r>
+      <w:r>
+        <w:rPr>
+          <w:rFonts w:hint="eastAsia"/>
+          <w:lang w:eastAsia="ko-KR"/>
+        </w:rPr>
+        <w:t>.</w:t>
+      </w:r>
+    </w:p>
+    <w:p>
+      <w:pPr>
+        <w:rPr>
+          <w:lang w:eastAsia="ko-KR"/>
+        </w:rPr>
+      </w:pPr>
+      <w:r>
+        <w:rPr>
+          <w:noProof/>
+          <w:lang w:eastAsia="ko-KR"/>
+        </w:rPr>
+        <w:drawing>
+          <wp:inline distT="0" distB="0" distL="0" distR="0" wp14:anchorId="28995DBF" wp14:editId="1ABB71DC">
+            <wp:extent cx="4241800" cy="498502"/>
+            <wp:effectExtent l="0" t="0" r="6350" b="0"/>
+            <wp:docPr id="154" name="그림 154"/>
+            <wp:cNvGraphicFramePr>
+              <a:graphicFrameLocks xmlns:a="http://schemas.openxmlformats.org/drawingml/2006/main" noChangeAspect="1"/>
+            </wp:cNvGraphicFramePr>
+            <a:graphic xmlns:a="http://schemas.openxmlformats.org/drawingml/2006/main">
+              <a:graphicData uri="http://schemas.openxmlformats.org/drawingml/2006/picture">
+                <pic:pic xmlns:pic="http://schemas.openxmlformats.org/drawingml/2006/picture">
+                  <pic:nvPicPr>
+                    <pic:cNvPr id="0" name="Picture 2"/>
+                    <pic:cNvPicPr>
+                      <a:picLocks noChangeAspect="1" noChangeArrowheads="1"/>
+                    </pic:cNvPicPr>
+                  </pic:nvPicPr>
+                  <pic:blipFill>
+                    <a:blip r:embed="rId75">
+                      <a:extLst>
+                        <a:ext uri="{28A0092B-C50C-407E-A947-70E740481C1C}">
+                          <a14:useLocalDpi xmlns:a14="http://schemas.microsoft.com/office/drawing/2010/main" val="0"/>
+                        </a:ext>
+                      </a:extLst>
+                    </a:blip>
+                    <a:srcRect/>
+                    <a:stretch>
+                      <a:fillRect/>
+                    </a:stretch>
+                  </pic:blipFill>
+                  <pic:spPr bwMode="auto">
+                    <a:xfrm>
+                      <a:off x="0" y="0"/>
+                      <a:ext cx="4295172" cy="504774"/>
+                    </a:xfrm>
+                    <a:prstGeom prst="rect">
+                      <a:avLst/>
+                    </a:prstGeom>
+                    <a:noFill/>
+                    <a:ln>
+                      <a:noFill/>
+                    </a:ln>
+                  </pic:spPr>
+                </pic:pic>
+              </a:graphicData>
+            </a:graphic>
+          </wp:inline>
+        </w:drawing>
+      </w:r>
+    </w:p>
+    <w:p>
+      <w:pPr>
+        <w:rPr>
+          <w:lang w:eastAsia="ko-KR"/>
+        </w:rPr>
+      </w:pPr>
+      <w:r>
+        <w:rPr>
+          <w:rFonts w:hint="eastAsia"/>
+          <w:lang w:eastAsia="ko-KR"/>
+        </w:rPr>
+        <w:t xml:space="preserve">-. </w:t>
+      </w:r>
+      <w:r>
+        <w:rPr>
+          <w:rFonts w:hint="eastAsia"/>
+          <w:lang w:eastAsia="ko-KR"/>
+        </w:rPr>
+        <w:t>파일</w:t>
+      </w:r>
+      <w:r>
+        <w:rPr>
+          <w:rFonts w:hint="eastAsia"/>
+          <w:lang w:eastAsia="ko-KR"/>
+        </w:rPr>
+        <w:t xml:space="preserve"> </w:t>
+      </w:r>
+      <w:r>
+        <w:rPr>
+          <w:lang w:eastAsia="ko-KR"/>
+        </w:rPr>
+        <w:t xml:space="preserve">&gt; </w:t>
+      </w:r>
+      <w:r>
+        <w:rPr>
+          <w:rFonts w:hint="eastAsia"/>
+          <w:lang w:eastAsia="ko-KR"/>
+        </w:rPr>
+        <w:t>저장</w:t>
+      </w:r>
+      <w:r>
+        <w:rPr>
+          <w:rFonts w:hint="eastAsia"/>
+          <w:lang w:eastAsia="ko-KR"/>
+        </w:rPr>
+        <w:t xml:space="preserve"> </w:t>
+      </w:r>
+      <w:r>
+        <w:rPr>
+          <w:rFonts w:hint="eastAsia"/>
+          <w:lang w:eastAsia="ko-KR"/>
+        </w:rPr>
+        <w:t>혹은</w:t>
+      </w:r>
+      <w:r>
+        <w:rPr>
+          <w:rFonts w:hint="eastAsia"/>
+          <w:lang w:eastAsia="ko-KR"/>
+        </w:rPr>
+        <w:t xml:space="preserve"> </w:t>
+      </w:r>
+      <w:r>
+        <w:rPr>
+          <w:lang w:eastAsia="ko-KR"/>
+        </w:rPr>
+        <w:t>Ctrl + S</w:t>
+      </w:r>
+      <w:r>
+        <w:rPr>
+          <w:rFonts w:hint="eastAsia"/>
+          <w:lang w:eastAsia="ko-KR"/>
+        </w:rPr>
+        <w:t>를</w:t>
+      </w:r>
+      <w:r>
+        <w:rPr>
+          <w:rFonts w:hint="eastAsia"/>
+          <w:lang w:eastAsia="ko-KR"/>
+        </w:rPr>
+        <w:t xml:space="preserve"> </w:t>
+      </w:r>
+      <w:r>
+        <w:rPr>
+          <w:rFonts w:hint="eastAsia"/>
+          <w:lang w:eastAsia="ko-KR"/>
+        </w:rPr>
+        <w:t>눌러</w:t>
+      </w:r>
+      <w:r>
+        <w:rPr>
+          <w:rFonts w:hint="eastAsia"/>
+          <w:lang w:eastAsia="ko-KR"/>
+        </w:rPr>
+        <w:t xml:space="preserve"> </w:t>
+      </w:r>
+      <w:r>
+        <w:rPr>
+          <w:rFonts w:hint="eastAsia"/>
+          <w:lang w:eastAsia="ko-KR"/>
+        </w:rPr>
+        <w:t>파일을</w:t>
+      </w:r>
+      <w:r>
+        <w:rPr>
+          <w:rFonts w:hint="eastAsia"/>
+          <w:lang w:eastAsia="ko-KR"/>
+        </w:rPr>
+        <w:t xml:space="preserve"> </w:t>
+      </w:r>
+      <w:r>
+        <w:rPr>
+          <w:rFonts w:hint="eastAsia"/>
+          <w:lang w:eastAsia="ko-KR"/>
+        </w:rPr>
+        <w:t>저장</w:t>
+      </w:r>
+      <w:r>
+        <w:rPr>
+          <w:rFonts w:hint="eastAsia"/>
+          <w:lang w:eastAsia="ko-KR"/>
+        </w:rPr>
+        <w:t xml:space="preserve">. </w:t>
+      </w:r>
+      <w:r>
+        <w:rPr>
+          <w:lang w:eastAsia="ko-KR"/>
+        </w:rPr>
+        <w:t xml:space="preserve"> </w:t>
+      </w:r>
+      <w:r>
+        <w:rPr>
+          <w:rFonts w:hint="eastAsia"/>
+          <w:lang w:eastAsia="ko-KR"/>
+        </w:rPr>
+        <w:t>확장자는</w:t>
+      </w:r>
+      <w:r>
+        <w:rPr>
+          <w:rFonts w:hint="eastAsia"/>
+          <w:lang w:eastAsia="ko-KR"/>
+        </w:rPr>
+        <w:t xml:space="preserve"> </w:t>
+      </w:r>
+      <w:r>
+        <w:rPr>
+          <w:lang w:eastAsia="ko-KR"/>
+        </w:rPr>
+        <w:t>.py</w:t>
+      </w:r>
+      <w:r>
+        <w:rPr>
+          <w:rFonts w:hint="eastAsia"/>
+          <w:lang w:eastAsia="ko-KR"/>
+        </w:rPr>
+        <w:t>로</w:t>
+      </w:r>
+      <w:r>
+        <w:rPr>
+          <w:rFonts w:hint="eastAsia"/>
+          <w:lang w:eastAsia="ko-KR"/>
+        </w:rPr>
+        <w:t xml:space="preserve"> </w:t>
+      </w:r>
+      <w:r>
+        <w:rPr>
+          <w:rFonts w:hint="eastAsia"/>
+          <w:lang w:eastAsia="ko-KR"/>
+        </w:rPr>
+        <w:t>한</w:t>
+      </w:r>
+      <w:r>
+        <w:rPr>
+          <w:rFonts w:hint="eastAsia"/>
+          <w:lang w:eastAsia="ko-KR"/>
+        </w:rPr>
+        <w:t xml:space="preserve"> </w:t>
+      </w:r>
+      <w:r>
+        <w:rPr>
+          <w:rFonts w:hint="eastAsia"/>
+          <w:lang w:eastAsia="ko-KR"/>
+        </w:rPr>
+        <w:t>후</w:t>
+      </w:r>
+      <w:r>
+        <w:rPr>
+          <w:rFonts w:hint="eastAsia"/>
+          <w:lang w:eastAsia="ko-KR"/>
+        </w:rPr>
+        <w:t xml:space="preserve"> </w:t>
+      </w:r>
+      <w:r>
+        <w:rPr>
+          <w:rFonts w:hint="eastAsia"/>
+          <w:lang w:eastAsia="ko-KR"/>
+        </w:rPr>
+        <w:t>저장</w:t>
+      </w:r>
+      <w:r>
+        <w:rPr>
+          <w:rFonts w:hint="eastAsia"/>
+          <w:lang w:eastAsia="ko-KR"/>
+        </w:rPr>
+        <w:t xml:space="preserve"> </w:t>
+      </w:r>
+      <w:r>
+        <w:rPr>
+          <w:rFonts w:hint="eastAsia"/>
+          <w:lang w:eastAsia="ko-KR"/>
+        </w:rPr>
+        <w:t>버튼을</w:t>
+      </w:r>
+      <w:r>
+        <w:rPr>
+          <w:rFonts w:hint="eastAsia"/>
+          <w:lang w:eastAsia="ko-KR"/>
+        </w:rPr>
+        <w:t xml:space="preserve"> </w:t>
+      </w:r>
+      <w:r>
+        <w:rPr>
+          <w:rFonts w:hint="eastAsia"/>
+          <w:lang w:eastAsia="ko-KR"/>
+        </w:rPr>
+        <w:t>누른다</w:t>
+      </w:r>
+      <w:r>
+        <w:rPr>
+          <w:rFonts w:hint="eastAsia"/>
+          <w:lang w:eastAsia="ko-KR"/>
+        </w:rPr>
+        <w:t>.</w:t>
+      </w:r>
+    </w:p>
+    <w:p>
+      <w:pPr>
+        <w:rPr>
+          <w:lang w:eastAsia="ko-KR"/>
+        </w:rPr>
+      </w:pPr>
+      <w:r>
+        <w:rPr>
+          <w:noProof/>
+          <w:lang w:eastAsia="ko-KR"/>
+        </w:rPr>
+        <w:drawing>
+          <wp:inline distT="0" distB="0" distL="0" distR="0" wp14:anchorId="3F570ED9" wp14:editId="5287FCAD">
+            <wp:extent cx="3899291" cy="2197100"/>
+            <wp:effectExtent l="0" t="0" r="6350" b="0"/>
+            <wp:docPr id="155" name="그림 155"/>
+            <wp:cNvGraphicFramePr>
+              <a:graphicFrameLocks xmlns:a="http://schemas.openxmlformats.org/drawingml/2006/main" noChangeAspect="1"/>
+            </wp:cNvGraphicFramePr>
+            <a:graphic xmlns:a="http://schemas.openxmlformats.org/drawingml/2006/main">
+              <a:graphicData uri="http://schemas.openxmlformats.org/drawingml/2006/picture">
+                <pic:pic xmlns:pic="http://schemas.openxmlformats.org/drawingml/2006/picture">
+                  <pic:nvPicPr>
+                    <pic:cNvPr id="1" name=""/>
+                    <pic:cNvPicPr/>
+                  </pic:nvPicPr>
+                  <pic:blipFill>
+                    <a:blip r:embed="rId76"/>
+                    <a:stretch>
+                      <a:fillRect/>
+                    </a:stretch>
+                  </pic:blipFill>
+                  <pic:spPr>
+                    <a:xfrm>
+                      <a:off x="0" y="0"/>
+                      <a:ext cx="3905638" cy="2200676"/>
+                    </a:xfrm>
+                    <a:prstGeom prst="rect">
+                      <a:avLst/>
+                    </a:prstGeom>
+                  </pic:spPr>
+                </pic:pic>
+              </a:graphicData>
+            </a:graphic>
+          </wp:inline>
+        </w:drawing>
+      </w:r>
+    </w:p>
+    <w:p>
+      <w:pPr>
+        <w:rPr>
+          <w:lang w:eastAsia="ko-KR"/>
+        </w:rPr>
+      </w:pPr>
+      <w:r>
+        <w:rPr>
+          <w:rFonts w:hint="eastAsia"/>
+          <w:lang w:eastAsia="ko-KR"/>
+        </w:rPr>
+        <w:lastRenderedPageBreak/>
+        <w:t xml:space="preserve">-. </w:t>
+      </w:r>
+      <w:r>
+        <w:rPr>
+          <w:rFonts w:hint="eastAsia"/>
+          <w:lang w:eastAsia="ko-KR"/>
+        </w:rPr>
+        <w:t>저장하고</w:t>
+      </w:r>
+      <w:r>
+        <w:rPr>
+          <w:rFonts w:hint="eastAsia"/>
+          <w:lang w:eastAsia="ko-KR"/>
+        </w:rPr>
+        <w:t xml:space="preserve"> </w:t>
+      </w:r>
+      <w:r>
+        <w:rPr>
+          <w:rFonts w:hint="eastAsia"/>
+          <w:lang w:eastAsia="ko-KR"/>
+        </w:rPr>
+        <w:t>나면</w:t>
+      </w:r>
+      <w:r>
+        <w:rPr>
+          <w:rFonts w:hint="eastAsia"/>
+          <w:lang w:eastAsia="ko-KR"/>
+        </w:rPr>
+        <w:t xml:space="preserve"> </w:t>
+      </w:r>
+      <w:r>
+        <w:rPr>
+          <w:rFonts w:hint="eastAsia"/>
+          <w:lang w:eastAsia="ko-KR"/>
+        </w:rPr>
+        <w:t>화면</w:t>
+      </w:r>
+      <w:r>
+        <w:rPr>
+          <w:rFonts w:hint="eastAsia"/>
+          <w:lang w:eastAsia="ko-KR"/>
+        </w:rPr>
+        <w:t xml:space="preserve"> </w:t>
+      </w:r>
+      <w:r>
+        <w:rPr>
+          <w:rFonts w:hint="eastAsia"/>
+          <w:lang w:eastAsia="ko-KR"/>
+        </w:rPr>
+        <w:t>오른쪽</w:t>
+      </w:r>
+      <w:r>
+        <w:rPr>
+          <w:rFonts w:hint="eastAsia"/>
+          <w:lang w:eastAsia="ko-KR"/>
+        </w:rPr>
+        <w:t xml:space="preserve"> </w:t>
+      </w:r>
+      <w:r>
+        <w:rPr>
+          <w:rFonts w:hint="eastAsia"/>
+          <w:lang w:eastAsia="ko-KR"/>
+        </w:rPr>
+        <w:t>하단에</w:t>
+      </w:r>
+      <w:r>
+        <w:rPr>
+          <w:rFonts w:hint="eastAsia"/>
+          <w:lang w:eastAsia="ko-KR"/>
+        </w:rPr>
+        <w:t xml:space="preserve"> </w:t>
+      </w:r>
+      <w:r>
+        <w:rPr>
+          <w:rFonts w:hint="eastAsia"/>
+          <w:lang w:eastAsia="ko-KR"/>
+        </w:rPr>
+        <w:t>메시지가</w:t>
+      </w:r>
+      <w:r>
+        <w:rPr>
+          <w:rFonts w:hint="eastAsia"/>
+          <w:lang w:eastAsia="ko-KR"/>
+        </w:rPr>
+        <w:t xml:space="preserve"> </w:t>
+      </w:r>
+      <w:r>
+        <w:rPr>
+          <w:rFonts w:hint="eastAsia"/>
+          <w:lang w:eastAsia="ko-KR"/>
+        </w:rPr>
+        <w:t>나오는데</w:t>
+      </w:r>
+      <w:r>
+        <w:rPr>
+          <w:rFonts w:hint="eastAsia"/>
+          <w:lang w:eastAsia="ko-KR"/>
+        </w:rPr>
+        <w:t xml:space="preserve"> </w:t>
+      </w:r>
+      <w:r>
+        <w:rPr>
+          <w:rFonts w:hint="eastAsia"/>
+          <w:lang w:eastAsia="ko-KR"/>
+        </w:rPr>
+        <w:t>추천해</w:t>
+      </w:r>
+      <w:r>
+        <w:rPr>
+          <w:rFonts w:hint="eastAsia"/>
+          <w:lang w:eastAsia="ko-KR"/>
+        </w:rPr>
+        <w:t xml:space="preserve"> </w:t>
+      </w:r>
+      <w:r>
+        <w:rPr>
+          <w:rFonts w:hint="eastAsia"/>
+          <w:lang w:eastAsia="ko-KR"/>
+        </w:rPr>
+        <w:t>줄</w:t>
+      </w:r>
+      <w:r>
+        <w:rPr>
+          <w:rFonts w:hint="eastAsia"/>
+          <w:lang w:eastAsia="ko-KR"/>
+        </w:rPr>
+        <w:t xml:space="preserve"> </w:t>
+      </w:r>
+      <w:r>
+        <w:rPr>
+          <w:rFonts w:hint="eastAsia"/>
+          <w:lang w:eastAsia="ko-KR"/>
+        </w:rPr>
+        <w:t>확장</w:t>
+      </w:r>
+      <w:r>
+        <w:rPr>
+          <w:rFonts w:hint="eastAsia"/>
+          <w:lang w:eastAsia="ko-KR"/>
+        </w:rPr>
+        <w:t xml:space="preserve"> </w:t>
+      </w:r>
+      <w:r>
+        <w:rPr>
+          <w:rFonts w:hint="eastAsia"/>
+          <w:lang w:eastAsia="ko-KR"/>
+        </w:rPr>
+        <w:t>프로그램이</w:t>
+      </w:r>
+      <w:r>
+        <w:rPr>
+          <w:rFonts w:hint="eastAsia"/>
+          <w:lang w:eastAsia="ko-KR"/>
+        </w:rPr>
+        <w:t xml:space="preserve"> </w:t>
+      </w:r>
+      <w:r>
+        <w:rPr>
+          <w:rFonts w:hint="eastAsia"/>
+          <w:lang w:eastAsia="ko-KR"/>
+        </w:rPr>
+        <w:t>있다는</w:t>
+      </w:r>
+      <w:r>
+        <w:rPr>
+          <w:rFonts w:hint="eastAsia"/>
+          <w:lang w:eastAsia="ko-KR"/>
+        </w:rPr>
+        <w:t xml:space="preserve"> </w:t>
+      </w:r>
+      <w:r>
+        <w:rPr>
+          <w:rFonts w:hint="eastAsia"/>
+          <w:lang w:eastAsia="ko-KR"/>
+        </w:rPr>
+        <w:t>의미</w:t>
+      </w:r>
+      <w:r>
+        <w:rPr>
+          <w:rFonts w:hint="eastAsia"/>
+          <w:lang w:eastAsia="ko-KR"/>
+        </w:rPr>
+        <w:t>.</w:t>
+      </w:r>
+      <w:r>
+        <w:rPr>
+          <w:lang w:eastAsia="ko-KR"/>
+        </w:rPr>
+        <w:t xml:space="preserve"> [</w:t>
+      </w:r>
+      <w:r>
+        <w:rPr>
+          <w:rFonts w:hint="eastAsia"/>
+          <w:lang w:eastAsia="ko-KR"/>
+        </w:rPr>
+        <w:t>권장</w:t>
+      </w:r>
+      <w:r>
+        <w:rPr>
+          <w:rFonts w:hint="eastAsia"/>
+          <w:lang w:eastAsia="ko-KR"/>
+        </w:rPr>
+        <w:t xml:space="preserve"> </w:t>
+      </w:r>
+      <w:r>
+        <w:rPr>
+          <w:rFonts w:hint="eastAsia"/>
+          <w:lang w:eastAsia="ko-KR"/>
+        </w:rPr>
+        <w:t>사항</w:t>
+      </w:r>
+      <w:r>
+        <w:rPr>
+          <w:rFonts w:hint="eastAsia"/>
+          <w:lang w:eastAsia="ko-KR"/>
+        </w:rPr>
+        <w:t xml:space="preserve"> </w:t>
+      </w:r>
+      <w:r>
+        <w:rPr>
+          <w:rFonts w:hint="eastAsia"/>
+          <w:lang w:eastAsia="ko-KR"/>
+        </w:rPr>
+        <w:t>표시</w:t>
+      </w:r>
+      <w:r>
+        <w:rPr>
+          <w:rFonts w:hint="eastAsia"/>
+          <w:lang w:eastAsia="ko-KR"/>
+        </w:rPr>
+        <w:t>]</w:t>
+      </w:r>
+      <w:r>
+        <w:rPr>
+          <w:lang w:eastAsia="ko-KR"/>
+        </w:rPr>
+        <w:t xml:space="preserve"> </w:t>
+      </w:r>
+      <w:r>
+        <w:rPr>
+          <w:rFonts w:hint="eastAsia"/>
+          <w:lang w:eastAsia="ko-KR"/>
+        </w:rPr>
+        <w:t>버튼을</w:t>
+      </w:r>
+      <w:r>
+        <w:rPr>
+          <w:rFonts w:hint="eastAsia"/>
+          <w:lang w:eastAsia="ko-KR"/>
+        </w:rPr>
+        <w:t xml:space="preserve"> </w:t>
+      </w:r>
+      <w:r>
+        <w:rPr>
+          <w:rFonts w:hint="eastAsia"/>
+          <w:lang w:eastAsia="ko-KR"/>
+        </w:rPr>
+        <w:t>클릭</w:t>
+      </w:r>
+      <w:r>
+        <w:rPr>
+          <w:rFonts w:hint="eastAsia"/>
+          <w:lang w:eastAsia="ko-KR"/>
+        </w:rPr>
+        <w:t>.</w:t>
+      </w:r>
+    </w:p>
+    <w:p>
+      <w:pPr>
+        <w:rPr>
+          <w:lang w:eastAsia="ko-KR"/>
+        </w:rPr>
+      </w:pPr>
+      <w:r>
+        <w:rPr>
+          <w:noProof/>
+          <w:lang w:eastAsia="ko-KR"/>
+        </w:rPr>
+        <w:drawing>
+          <wp:inline distT="0" distB="0" distL="0" distR="0" wp14:anchorId="60BE8ECF" wp14:editId="0F2A4B59">
+            <wp:extent cx="2476500" cy="857250"/>
+            <wp:effectExtent l="0" t="0" r="0" b="0"/>
+            <wp:docPr id="156" name="그림 156"/>
+            <wp:cNvGraphicFramePr>
+              <a:graphicFrameLocks xmlns:a="http://schemas.openxmlformats.org/drawingml/2006/main" noChangeAspect="1"/>
+            </wp:cNvGraphicFramePr>
+            <a:graphic xmlns:a="http://schemas.openxmlformats.org/drawingml/2006/main">
+              <a:graphicData uri="http://schemas.openxmlformats.org/drawingml/2006/picture">
+                <pic:pic xmlns:pic="http://schemas.openxmlformats.org/drawingml/2006/picture">
+                  <pic:nvPicPr>
+                    <pic:cNvPr id="0" name="Picture 3"/>
+                    <pic:cNvPicPr>
+                      <a:picLocks noChangeAspect="1" noChangeArrowheads="1"/>
+                    </pic:cNvPicPr>
+                  </pic:nvPicPr>
+                  <pic:blipFill>
+                    <a:blip r:embed="rId77">
+                      <a:extLst>
+                        <a:ext uri="{28A0092B-C50C-407E-A947-70E740481C1C}">
+                          <a14:useLocalDpi xmlns:a14="http://schemas.microsoft.com/office/drawing/2010/main" val="0"/>
+                        </a:ext>
+                      </a:extLst>
+                    </a:blip>
+                    <a:srcRect/>
+                    <a:stretch>
+                      <a:fillRect/>
+                    </a:stretch>
+                  </pic:blipFill>
+                  <pic:spPr bwMode="auto">
+                    <a:xfrm>
+                      <a:off x="0" y="0"/>
+                      <a:ext cx="2481831" cy="859095"/>
+                    </a:xfrm>
+                    <a:prstGeom prst="rect">
+                      <a:avLst/>
+                    </a:prstGeom>
+                    <a:noFill/>
+                    <a:ln>
+                      <a:noFill/>
+                    </a:ln>
+                  </pic:spPr>
+                </pic:pic>
+              </a:graphicData>
+            </a:graphic>
+          </wp:inline>
+        </w:drawing>
+      </w:r>
+    </w:p>
+    <w:p>
+      <w:pPr>
+        <w:rPr>
+          <w:rFonts w:hint="eastAsia"/>
+          <w:lang w:eastAsia="ko-KR"/>
+        </w:rPr>
+      </w:pPr>
+      <w:r>
+        <w:rPr>
+          <w:rFonts w:hint="eastAsia"/>
+          <w:lang w:eastAsia="ko-KR"/>
+        </w:rPr>
+        <w:t xml:space="preserve">-. </w:t>
+      </w:r>
+      <w:r>
+        <w:rPr>
+          <w:rFonts w:hint="eastAsia"/>
+          <w:lang w:eastAsia="ko-KR"/>
+        </w:rPr>
+        <w:t>왼쪽에</w:t>
+      </w:r>
+      <w:r>
+        <w:rPr>
+          <w:rFonts w:hint="eastAsia"/>
+          <w:lang w:eastAsia="ko-KR"/>
+        </w:rPr>
+        <w:t xml:space="preserve"> </w:t>
+      </w:r>
+      <w:r>
+        <w:rPr>
+          <w:rFonts w:hint="eastAsia"/>
+          <w:lang w:eastAsia="ko-KR"/>
+        </w:rPr>
+        <w:t>확장</w:t>
+      </w:r>
+      <w:r>
+        <w:rPr>
+          <w:rFonts w:hint="eastAsia"/>
+          <w:lang w:eastAsia="ko-KR"/>
+        </w:rPr>
+        <w:t xml:space="preserve"> </w:t>
+      </w:r>
+      <w:r>
+        <w:rPr>
+          <w:rFonts w:hint="eastAsia"/>
+          <w:lang w:eastAsia="ko-KR"/>
+        </w:rPr>
+        <w:t>메뉴가</w:t>
+      </w:r>
+      <w:r>
+        <w:rPr>
+          <w:rFonts w:hint="eastAsia"/>
+          <w:lang w:eastAsia="ko-KR"/>
+        </w:rPr>
+        <w:t xml:space="preserve"> </w:t>
+      </w:r>
+      <w:r>
+        <w:rPr>
+          <w:rFonts w:hint="eastAsia"/>
+          <w:lang w:eastAsia="ko-KR"/>
+        </w:rPr>
+        <w:t>나오는데</w:t>
+      </w:r>
+      <w:r>
+        <w:rPr>
+          <w:rFonts w:hint="eastAsia"/>
+          <w:lang w:eastAsia="ko-KR"/>
+        </w:rPr>
+        <w:t xml:space="preserve"> </w:t>
+      </w:r>
+      <w:r>
+        <w:rPr>
+          <w:rFonts w:hint="eastAsia"/>
+          <w:lang w:eastAsia="ko-KR"/>
+        </w:rPr>
+        <w:t>여기서</w:t>
+      </w:r>
+      <w:r>
+        <w:rPr>
+          <w:rFonts w:hint="eastAsia"/>
+          <w:lang w:eastAsia="ko-KR"/>
+        </w:rPr>
+        <w:t xml:space="preserve"> </w:t>
+      </w:r>
+      <w:r>
+        <w:rPr>
+          <w:lang w:eastAsia="ko-KR"/>
+        </w:rPr>
+        <w:t>[Python]</w:t>
+      </w:r>
+      <w:r>
+        <w:rPr>
+          <w:rFonts w:hint="eastAsia"/>
+          <w:lang w:eastAsia="ko-KR"/>
+        </w:rPr>
+        <w:t>을</w:t>
+      </w:r>
+      <w:r>
+        <w:rPr>
+          <w:rFonts w:hint="eastAsia"/>
+          <w:lang w:eastAsia="ko-KR"/>
+        </w:rPr>
+        <w:t xml:space="preserve"> </w:t>
+      </w:r>
+      <w:r>
+        <w:rPr>
+          <w:rFonts w:hint="eastAsia"/>
+          <w:lang w:eastAsia="ko-KR"/>
+        </w:rPr>
+        <w:t>선택하고</w:t>
+      </w:r>
+      <w:r>
+        <w:rPr>
+          <w:rFonts w:hint="eastAsia"/>
+          <w:lang w:eastAsia="ko-KR"/>
+        </w:rPr>
+        <w:t xml:space="preserve"> [In</w:t>
+      </w:r>
+      <w:r>
+        <w:rPr>
+          <w:lang w:eastAsia="ko-KR"/>
+        </w:rPr>
+        <w:t>stall</w:t>
+      </w:r>
       <w:bookmarkStart w:id="26" w:name="_GoBack"/>
       <w:bookmarkEnd w:id="26"/>
-    </w:p>
-    <w:p>
-      <w:pPr>
-        <w:rPr>
-          <w:rFonts w:hint="eastAsia"/>
+      <w:r>
+        <w:rPr>
+          <w:rFonts w:hint="eastAsia"/>
+          <w:lang w:eastAsia="ko-KR"/>
+        </w:rPr>
+        <w:t>]</w:t>
+      </w:r>
+      <w:r>
+        <w:rPr>
+          <w:rFonts w:hint="eastAsia"/>
+          <w:lang w:eastAsia="ko-KR"/>
+        </w:rPr>
+        <w:t>를</w:t>
+      </w:r>
+      <w:r>
+        <w:rPr>
+          <w:rFonts w:hint="eastAsia"/>
+          <w:lang w:eastAsia="ko-KR"/>
+        </w:rPr>
+        <w:t xml:space="preserve"> </w:t>
+      </w:r>
+      <w:r>
+        <w:rPr>
+          <w:rFonts w:hint="eastAsia"/>
+          <w:lang w:eastAsia="ko-KR"/>
+        </w:rPr>
+        <w:t>클릭</w:t>
+      </w:r>
+      <w:r>
+        <w:rPr>
+          <w:rFonts w:hint="eastAsia"/>
+          <w:lang w:eastAsia="ko-KR"/>
+        </w:rPr>
+        <w:t>.</w:t>
+      </w:r>
+      <w:r>
+        <w:rPr>
+          <w:lang w:eastAsia="ko-KR"/>
+        </w:rPr>
+        <w:t xml:space="preserve"> </w:t>
+      </w:r>
+      <w:r>
+        <w:rPr>
+          <w:rFonts w:hint="eastAsia"/>
+          <w:lang w:eastAsia="ko-KR"/>
+        </w:rPr>
+        <w:t>설치</w:t>
+      </w:r>
+      <w:r>
+        <w:rPr>
+          <w:rFonts w:hint="eastAsia"/>
+          <w:lang w:eastAsia="ko-KR"/>
+        </w:rPr>
+        <w:t xml:space="preserve"> </w:t>
+      </w:r>
+      <w:r>
+        <w:rPr>
+          <w:rFonts w:hint="eastAsia"/>
+          <w:lang w:eastAsia="ko-KR"/>
+        </w:rPr>
+        <w:t>후</w:t>
+      </w:r>
+      <w:r>
+        <w:rPr>
+          <w:rFonts w:hint="eastAsia"/>
+          <w:lang w:eastAsia="ko-KR"/>
+        </w:rPr>
+        <w:t xml:space="preserve"> [</w:t>
+      </w:r>
+      <w:r>
+        <w:rPr>
+          <w:rFonts w:hint="eastAsia"/>
+          <w:lang w:eastAsia="ko-KR"/>
+        </w:rPr>
+        <w:t>다시</w:t>
+      </w:r>
+      <w:r>
+        <w:rPr>
+          <w:rFonts w:hint="eastAsia"/>
+          <w:lang w:eastAsia="ko-KR"/>
+        </w:rPr>
+        <w:t xml:space="preserve"> </w:t>
+      </w:r>
+      <w:r>
+        <w:rPr>
+          <w:rFonts w:hint="eastAsia"/>
+          <w:lang w:eastAsia="ko-KR"/>
+        </w:rPr>
+        <w:t>로드</w:t>
+      </w:r>
+      <w:r>
+        <w:rPr>
+          <w:rFonts w:hint="eastAsia"/>
+          <w:lang w:eastAsia="ko-KR"/>
+        </w:rPr>
+        <w:t>]</w:t>
+      </w:r>
+      <w:r>
+        <w:rPr>
+          <w:rFonts w:hint="eastAsia"/>
+          <w:lang w:eastAsia="ko-KR"/>
+        </w:rPr>
+        <w:t>를</w:t>
+      </w:r>
+      <w:r>
+        <w:rPr>
+          <w:rFonts w:hint="eastAsia"/>
+          <w:lang w:eastAsia="ko-KR"/>
+        </w:rPr>
+        <w:t xml:space="preserve"> </w:t>
+      </w:r>
+      <w:r>
+        <w:rPr>
+          <w:rFonts w:hint="eastAsia"/>
+          <w:lang w:eastAsia="ko-KR"/>
+        </w:rPr>
+        <w:t>클릭</w:t>
+      </w:r>
+      <w:r>
+        <w:rPr>
+          <w:rFonts w:hint="eastAsia"/>
+          <w:lang w:eastAsia="ko-KR"/>
+        </w:rPr>
+        <w:t>.</w:t>
+      </w:r>
+    </w:p>
+    <w:p>
+      <w:pPr>
+        <w:rPr>
+          <w:lang w:eastAsia="ko-KR"/>
+        </w:rPr>
+      </w:pPr>
+      <w:r>
+        <w:rPr>
+          <w:noProof/>
+          <w:lang w:eastAsia="ko-KR"/>
+        </w:rPr>
+        <w:drawing>
+          <wp:inline distT="0" distB="0" distL="0" distR="0" wp14:anchorId="7E47442A" wp14:editId="23FEA674">
+            <wp:extent cx="5943600" cy="2651760"/>
+            <wp:effectExtent l="0" t="0" r="0" b="0"/>
+            <wp:docPr id="157" name="그림 157"/>
+            <wp:cNvGraphicFramePr>
+              <a:graphicFrameLocks xmlns:a="http://schemas.openxmlformats.org/drawingml/2006/main" noChangeAspect="1"/>
+            </wp:cNvGraphicFramePr>
+            <a:graphic xmlns:a="http://schemas.openxmlformats.org/drawingml/2006/main">
+              <a:graphicData uri="http://schemas.openxmlformats.org/drawingml/2006/picture">
+                <pic:pic xmlns:pic="http://schemas.openxmlformats.org/drawingml/2006/picture">
+                  <pic:nvPicPr>
+                    <pic:cNvPr id="0" name="Picture 4"/>
+                    <pic:cNvPicPr>
+                      <a:picLocks noChangeAspect="1" noChangeArrowheads="1"/>
+                    </pic:cNvPicPr>
+                  </pic:nvPicPr>
+                  <pic:blipFill>
+                    <a:blip r:embed="rId78">
+                      <a:extLst>
+                        <a:ext uri="{28A0092B-C50C-407E-A947-70E740481C1C}">
+                          <a14:useLocalDpi xmlns:a14="http://schemas.microsoft.com/office/drawing/2010/main" val="0"/>
+                        </a:ext>
+                      </a:extLst>
+                    </a:blip>
+                    <a:srcRect/>
+                    <a:stretch>
+                      <a:fillRect/>
+                    </a:stretch>
+                  </pic:blipFill>
+                  <pic:spPr bwMode="auto">
+                    <a:xfrm>
+                      <a:off x="0" y="0"/>
+                      <a:ext cx="5943600" cy="2651760"/>
+                    </a:xfrm>
+                    <a:prstGeom prst="rect">
+                      <a:avLst/>
+                    </a:prstGeom>
+                    <a:noFill/>
+                    <a:ln>
+                      <a:noFill/>
+                    </a:ln>
+                  </pic:spPr>
+                </pic:pic>
+              </a:graphicData>
+            </a:graphic>
+          </wp:inline>
+        </w:drawing>
+      </w:r>
+    </w:p>
+    <w:p>
+      <w:pPr>
+        <w:rPr>
+          <w:lang w:eastAsia="ko-KR"/>
+        </w:rPr>
+      </w:pPr>
+    </w:p>
+    <w:p>
+      <w:pPr>
+        <w:rPr>
+          <w:lang w:eastAsia="ko-KR"/>
+        </w:rPr>
+      </w:pPr>
+    </w:p>
+    <w:p>
+      <w:pPr>
+        <w:rPr>
+          <w:lang w:eastAsia="ko-KR"/>
+        </w:rPr>
+      </w:pPr>
+    </w:p>
+    <w:p>
+      <w:pPr>
+        <w:rPr>
+          <w:lang w:eastAsia="ko-KR"/>
+        </w:rPr>
+      </w:pPr>
+    </w:p>
+    <w:p>
+      <w:pPr>
+        <w:rPr>
+          <w:lang w:eastAsia="ko-KR"/>
+        </w:rPr>
+      </w:pPr>
+    </w:p>
+    <w:p>
+      <w:pPr>
+        <w:rPr>
+          <w:lang w:eastAsia="ko-KR"/>
+        </w:rPr>
+      </w:pPr>
+    </w:p>
+    <w:p>
+      <w:pPr>
+        <w:rPr>
           <w:lang w:eastAsia="ko-KR"/>
         </w:rPr>
       </w:pPr>
@@ -27736,6 +28967,7 @@
           <w:rFonts w:hint="eastAsia"/>
           <w:lang w:eastAsia="ko-KR"/>
         </w:rPr>
+        <w:lastRenderedPageBreak/>
         <w:t>N</w:t>
       </w:r>
       <w:r>
@@ -28269,7 +29501,6 @@
           <w:bCs/>
           <w:color w:val="000000"/>
         </w:rPr>
-        <w:lastRenderedPageBreak/>
         <w:t>파일</w:t>
       </w:r>
       <w:r>
@@ -29064,8 +30295,8 @@
       </w:pPr>
     </w:p>
     <w:sectPr>
-      <w:headerReference w:type="default" r:id="rId74"/>
-      <w:footerReference w:type="default" r:id="rId75"/>
+      <w:headerReference w:type="default" r:id="rId79"/>
+      <w:footerReference w:type="default" r:id="rId80"/>
       <w:pgSz w:w="12240" w:h="15840"/>
       <w:pgMar w:top="1440" w:right="1440" w:bottom="1440" w:left="1440" w:header="720" w:footer="720" w:gutter="0"/>
       <w:cols w:space="720"/>
@@ -29615,7 +30846,7 @@
               <w:sz w:val="16"/>
               <w:szCs w:val="16"/>
             </w:rPr>
-            <w:t>72</w:t>
+            <w:t>66</w:t>
           </w:r>
           <w:r>
             <w:rPr>
@@ -29638,7 +30869,7 @@
               <w:rPr>
                 <w:noProof/>
               </w:rPr>
-              <w:t>73</w:t>
+              <w:t>75</w:t>
             </w:r>
           </w:fldSimple>
         </w:p>
@@ -33036,6 +34267,7 @@
     <w:rsid w:val="009521AB"/>
     <w:rsid w:val="00954929"/>
     <w:rsid w:val="00982AC7"/>
+    <w:rsid w:val="009A51EA"/>
     <w:rsid w:val="009B6E92"/>
     <w:rsid w:val="009C1D90"/>
     <w:rsid w:val="009E15CB"/>
@@ -33874,24 +35106,6 @@
 </file>
 
 <file path=customXml/item1.xml><?xml version="1.0" encoding="utf-8"?>
-<?mso-contentType ?>
-<FormTemplates xmlns="http://schemas.microsoft.com/sharepoint/v3/contenttype/forms">
-  <Display>DocumentLibraryForm</Display>
-  <Edit>DocumentLibraryForm</Edit>
-  <New>DocumentLibraryForm</New>
-</FormTemplates>
-</file>
-
-<file path=customXml/item2.xml><?xml version="1.0" encoding="utf-8"?>
-<p:properties xmlns:p="http://schemas.microsoft.com/office/2006/metadata/properties" xmlns:xsi="http://www.w3.org/2001/XMLSchema-instance">
-  <documentManagement>
-    <Gat xmlns="2ec1ac2a-4cb5-40a4-b122-7712fb276773">IC</Gat>
-    <Status xmlns="2ec1ac2a-4cb5-40a4-b122-7712fb276773">Ready for Review</Status>
-  </documentManagement>
-</p:properties>
-</file>
-
-<file path=customXml/item3.xml><?xml version="1.0" encoding="utf-8"?>
 <ct:contentTypeSchema xmlns:ct="http://schemas.microsoft.com/office/2006/metadata/contentType" xmlns:ma="http://schemas.microsoft.com/office/2006/metadata/properties/metaAttributes" ct:_="" ma:_="" ma:contentTypeName="Document" ma:contentTypeID="0x010100912960106A3E4F47BFB96C9FCD053E8D" ma:contentTypeVersion="5" ma:contentTypeDescription="Create a new document." ma:contentTypeScope="" ma:versionID="2de3f926a3c0f17089feb522e9b09ab1">
   <xsd:schema xmlns:xsd="http://www.w3.org/2001/XMLSchema" xmlns:p="http://schemas.microsoft.com/office/2006/metadata/properties" xmlns:ns2="2ec1ac2a-4cb5-40a4-b122-7712fb276773" targetNamespace="http://schemas.microsoft.com/office/2006/metadata/properties" ma:root="true" ma:fieldsID="e1f24f6a315dc27bce075d22310a17a5" ns2:_="">
     <xsd:import namespace="2ec1ac2a-4cb5-40a4-b122-7712fb276773"/>
@@ -33972,28 +35186,29 @@
 </ct:contentTypeSchema>
 </file>
 
+<file path=customXml/item2.xml><?xml version="1.0" encoding="utf-8"?>
+<?mso-contentType ?>
+<FormTemplates xmlns="http://schemas.microsoft.com/sharepoint/v3/contenttype/forms">
+  <Display>DocumentLibraryForm</Display>
+  <Edit>DocumentLibraryForm</Edit>
+  <New>DocumentLibraryForm</New>
+</FormTemplates>
+</file>
+
+<file path=customXml/item3.xml><?xml version="1.0" encoding="utf-8"?>
+<p:properties xmlns:p="http://schemas.microsoft.com/office/2006/metadata/properties" xmlns:xsi="http://www.w3.org/2001/XMLSchema-instance">
+  <documentManagement>
+    <Gat xmlns="2ec1ac2a-4cb5-40a4-b122-7712fb276773">IC</Gat>
+    <Status xmlns="2ec1ac2a-4cb5-40a4-b122-7712fb276773">Ready for Review</Status>
+  </documentManagement>
+</p:properties>
+</file>
+
 <file path=customXml/item4.xml><?xml version="1.0" encoding="utf-8"?>
 <b:Sources xmlns:b="http://schemas.openxmlformats.org/officeDocument/2006/bibliography" xmlns="http://schemas.openxmlformats.org/officeDocument/2006/bibliography" SelectedStyle="\APA.XSL" StyleName="APA"/>
 </file>
 
 <file path=customXml/itemProps1.xml><?xml version="1.0" encoding="utf-8"?>
-<ds:datastoreItem xmlns:ds="http://schemas.openxmlformats.org/officeDocument/2006/customXml" ds:itemID="{7D4FE01D-1055-48A2-B526-C8AAEA4E33FB}">
-  <ds:schemaRefs>
-    <ds:schemaRef ds:uri="http://schemas.microsoft.com/sharepoint/v3/contenttype/forms"/>
-  </ds:schemaRefs>
-</ds:datastoreItem>
-</file>
-
-<file path=customXml/itemProps2.xml><?xml version="1.0" encoding="utf-8"?>
-<ds:datastoreItem xmlns:ds="http://schemas.openxmlformats.org/officeDocument/2006/customXml" ds:itemID="{22EF12C5-4EE5-401D-AF32-34459B235CB4}">
-  <ds:schemaRefs>
-    <ds:schemaRef ds:uri="http://schemas.microsoft.com/office/2006/metadata/properties"/>
-    <ds:schemaRef ds:uri="2ec1ac2a-4cb5-40a4-b122-7712fb276773"/>
-  </ds:schemaRefs>
-</ds:datastoreItem>
-</file>
-
-<file path=customXml/itemProps3.xml><?xml version="1.0" encoding="utf-8"?>
 <ds:datastoreItem xmlns:ds="http://schemas.openxmlformats.org/officeDocument/2006/customXml" ds:itemID="{413738C2-4739-401D-BFAC-3D8C20A1C92A}">
   <ds:schemaRefs>
     <ds:schemaRef ds:uri="http://schemas.microsoft.com/office/2006/metadata/contentType"/>
@@ -34010,8 +35225,25 @@
 </ds:datastoreItem>
 </file>
 
+<file path=customXml/itemProps2.xml><?xml version="1.0" encoding="utf-8"?>
+<ds:datastoreItem xmlns:ds="http://schemas.openxmlformats.org/officeDocument/2006/customXml" ds:itemID="{7D4FE01D-1055-48A2-B526-C8AAEA4E33FB}">
+  <ds:schemaRefs>
+    <ds:schemaRef ds:uri="http://schemas.microsoft.com/sharepoint/v3/contenttype/forms"/>
+  </ds:schemaRefs>
+</ds:datastoreItem>
+</file>
+
+<file path=customXml/itemProps3.xml><?xml version="1.0" encoding="utf-8"?>
+<ds:datastoreItem xmlns:ds="http://schemas.openxmlformats.org/officeDocument/2006/customXml" ds:itemID="{22EF12C5-4EE5-401D-AF32-34459B235CB4}">
+  <ds:schemaRefs>
+    <ds:schemaRef ds:uri="http://schemas.microsoft.com/office/2006/metadata/properties"/>
+    <ds:schemaRef ds:uri="2ec1ac2a-4cb5-40a4-b122-7712fb276773"/>
+  </ds:schemaRefs>
+</ds:datastoreItem>
+</file>
+
 <file path=customXml/itemProps4.xml><?xml version="1.0" encoding="utf-8"?>
-<ds:datastoreItem xmlns:ds="http://schemas.openxmlformats.org/officeDocument/2006/customXml" ds:itemID="{7320C201-8F8B-44EC-85C8-7172ADC93EE0}">
+<ds:datastoreItem xmlns:ds="http://schemas.openxmlformats.org/officeDocument/2006/customXml" ds:itemID="{E40721A3-34AE-4E84-8E01-6F459DAA255C}">
   <ds:schemaRefs>
     <ds:schemaRef ds:uri="http://schemas.openxmlformats.org/officeDocument/2006/bibliography"/>
   </ds:schemaRefs>

</xml_diff>